<commit_message>
Fehler in deutscher Version behoben
Sonderzeichen ä (bei Bräuer) hat durch falsche UTF-Kodierung Schwierigkeiten beim Generieren des PDFs gemacht.
</commit_message>
<xml_diff>
--- a/en/lernOS-ePortfolio-Guide-en.docx
+++ b/en/lernOS-ePortfolio-Guide-en.docx
@@ -2314,7 +2314,7 @@
       </w:r>
     </w:p>
     <w:bookmarkEnd w:id="39"/>
-    <w:bookmarkStart w:id="94" w:name="learning-pathway"/>
+    <w:bookmarkStart w:id="90" w:name="learning-pathway"/>
     <w:p>
       <w:pPr>
         <w:pStyle w:val="Heading1"/>
@@ -2538,7 +2538,7 @@
         <w:t xml:space="preserve">And here we go directly with Learning area 1!</w:t>
       </w:r>
     </w:p>
-    <w:bookmarkStart w:id="57" w:name="learning-area-1---get-to-know"/>
+    <w:bookmarkStart w:id="53" w:name="learning-area-1---get-to-know"/>
     <w:p>
       <w:pPr>
         <w:pStyle w:val="Heading2"/>
@@ -2587,6 +2587,15 @@
         </w:numPr>
         <w:pStyle w:val="Compact"/>
       </w:pPr>
+    </w:p>
+    <w:p>
+      <w:pPr>
+        <w:numPr>
+          <w:ilvl w:val="1"/>
+          <w:numId w:val="1010"/>
+        </w:numPr>
+        <w:pStyle w:val="Compact"/>
+      </w:pPr>
       <w:r>
         <w:t xml:space="preserve">Getting to know each other and intention of the circle</w:t>
       </w:r>
@@ -2599,6 +2608,15 @@
         </w:numPr>
         <w:pStyle w:val="Compact"/>
       </w:pPr>
+    </w:p>
+    <w:p>
+      <w:pPr>
+        <w:numPr>
+          <w:ilvl w:val="1"/>
+          <w:numId w:val="1011"/>
+        </w:numPr>
+        <w:pStyle w:val="Compact"/>
+      </w:pPr>
       <w:r>
         <w:t xml:space="preserve">Discussion of the circle learning path over the 12 weeks</w:t>
       </w:r>
@@ -2608,6 +2626,15 @@
         <w:numPr>
           <w:ilvl w:val="0"/>
           <w:numId w:val="1009"/>
+        </w:numPr>
+        <w:pStyle w:val="Compact"/>
+      </w:pPr>
+    </w:p>
+    <w:p>
+      <w:pPr>
+        <w:numPr>
+          <w:ilvl w:val="1"/>
+          <w:numId w:val="1012"/>
         </w:numPr>
         <w:pStyle w:val="Compact"/>
       </w:pPr>
@@ -2639,22 +2666,40 @@
       <w:pPr>
         <w:numPr>
           <w:ilvl w:val="0"/>
-          <w:numId w:val="1010"/>
+          <w:numId w:val="1013"/>
         </w:numPr>
         <w:pStyle w:val="Compact"/>
       </w:pPr>
-      <w:r>
-        <w:t xml:space="preserve">Common basic understanding of the ePortfolio method and approaches – go through the Basics</w:t>
+    </w:p>
+    <w:p>
+      <w:pPr>
+        <w:numPr>
+          <w:ilvl w:val="1"/>
+          <w:numId w:val="1014"/>
+        </w:numPr>
+        <w:pStyle w:val="Compact"/>
+      </w:pPr>
+      <w:r>
+        <w:t xml:space="preserve">Common basic understanding of the ePortfolio method and approaches - go through the Basics</w:t>
       </w:r>
     </w:p>
     <w:p>
       <w:pPr>
         <w:numPr>
           <w:ilvl w:val="0"/>
-          <w:numId w:val="1010"/>
+          <w:numId w:val="1013"/>
         </w:numPr>
         <w:pStyle w:val="Compact"/>
       </w:pPr>
+    </w:p>
+    <w:p>
+      <w:pPr>
+        <w:numPr>
+          <w:ilvl w:val="1"/>
+          <w:numId w:val="1015"/>
+        </w:numPr>
+        <w:pStyle w:val="Compact"/>
+      </w:pPr>
       <w:r>
         <w:t xml:space="preserve">Present expectations and compare them with basic understanding</w:t>
       </w:r>
@@ -2663,7 +2708,16 @@
       <w:pPr>
         <w:numPr>
           <w:ilvl w:val="0"/>
-          <w:numId w:val="1010"/>
+          <w:numId w:val="1013"/>
+        </w:numPr>
+        <w:pStyle w:val="Compact"/>
+      </w:pPr>
+    </w:p>
+    <w:p>
+      <w:pPr>
+        <w:numPr>
+          <w:ilvl w:val="1"/>
+          <w:numId w:val="1016"/>
         </w:numPr>
         <w:pStyle w:val="Compact"/>
       </w:pPr>
@@ -2894,7 +2948,7 @@
       <w:pPr>
         <w:numPr>
           <w:ilvl w:val="0"/>
-          <w:numId w:val="1011"/>
+          <w:numId w:val="1017"/>
         </w:numPr>
       </w:pPr>
       <w:r>
@@ -2917,7 +2971,7 @@
       <w:pPr>
         <w:numPr>
           <w:ilvl w:val="0"/>
-          <w:numId w:val="1011"/>
+          <w:numId w:val="1017"/>
         </w:numPr>
       </w:pPr>
       <w:r>
@@ -2934,7 +2988,7 @@
       <w:pPr>
         <w:numPr>
           <w:ilvl w:val="0"/>
-          <w:numId w:val="1011"/>
+          <w:numId w:val="1017"/>
         </w:numPr>
       </w:pPr>
       <w:r>
@@ -2951,7 +3005,7 @@
       <w:pPr>
         <w:numPr>
           <w:ilvl w:val="0"/>
-          <w:numId w:val="1011"/>
+          <w:numId w:val="1017"/>
         </w:numPr>
       </w:pPr>
       <w:r>
@@ -2968,7 +3022,7 @@
       <w:pPr>
         <w:numPr>
           <w:ilvl w:val="0"/>
-          <w:numId w:val="1011"/>
+          <w:numId w:val="1017"/>
         </w:numPr>
       </w:pPr>
       <w:r>
@@ -2985,7 +3039,7 @@
       <w:pPr>
         <w:numPr>
           <w:ilvl w:val="0"/>
-          <w:numId w:val="1011"/>
+          <w:numId w:val="1017"/>
         </w:numPr>
       </w:pPr>
       <w:r>
@@ -3002,7 +3056,7 @@
       <w:pPr>
         <w:numPr>
           <w:ilvl w:val="0"/>
-          <w:numId w:val="1011"/>
+          <w:numId w:val="1017"/>
         </w:numPr>
       </w:pPr>
       <w:r>
@@ -3210,7 +3264,7 @@
       </w:r>
     </w:p>
     <w:bookmarkEnd w:id="42"/>
-    <w:bookmarkStart w:id="56" w:name="week-1---basic-understanding"/>
+    <w:bookmarkStart w:id="52" w:name="week-1---basic-understanding"/>
     <w:p>
       <w:pPr>
         <w:pStyle w:val="Heading3"/>
@@ -3421,7 +3475,7 @@
       <w:pPr>
         <w:numPr>
           <w:ilvl w:val="0"/>
-          <w:numId w:val="1012"/>
+          <w:numId w:val="1018"/>
         </w:numPr>
         <w:pStyle w:val="Compact"/>
       </w:pPr>
@@ -3450,7 +3504,7 @@
       <w:pPr>
         <w:numPr>
           <w:ilvl w:val="0"/>
-          <w:numId w:val="1012"/>
+          <w:numId w:val="1018"/>
         </w:numPr>
         <w:pStyle w:val="Compact"/>
       </w:pPr>
@@ -3496,7 +3550,7 @@
       <w:pPr>
         <w:numPr>
           <w:ilvl w:val="0"/>
-          <w:numId w:val="1012"/>
+          <w:numId w:val="1018"/>
         </w:numPr>
         <w:pStyle w:val="Compact"/>
       </w:pPr>
@@ -3542,7 +3596,7 @@
       <w:pPr>
         <w:numPr>
           <w:ilvl w:val="0"/>
-          <w:numId w:val="1012"/>
+          <w:numId w:val="1018"/>
         </w:numPr>
         <w:pStyle w:val="Compact"/>
       </w:pPr>
@@ -3571,7 +3625,7 @@
       <w:pPr>
         <w:numPr>
           <w:ilvl w:val="0"/>
-          <w:numId w:val="1012"/>
+          <w:numId w:val="1018"/>
         </w:numPr>
         <w:pStyle w:val="Compact"/>
       </w:pPr>
@@ -3600,7 +3654,7 @@
       <w:pPr>
         <w:numPr>
           <w:ilvl w:val="0"/>
-          <w:numId w:val="1012"/>
+          <w:numId w:val="1018"/>
         </w:numPr>
         <w:pStyle w:val="Compact"/>
       </w:pPr>
@@ -3629,7 +3683,7 @@
       <w:pPr>
         <w:numPr>
           <w:ilvl w:val="0"/>
-          <w:numId w:val="1012"/>
+          <w:numId w:val="1018"/>
         </w:numPr>
         <w:pStyle w:val="Compact"/>
       </w:pPr>
@@ -3710,167 +3764,9 @@
         <w:t xml:space="preserve">Who runs the ePortfolio and which topics does it deal with?</w:t>
       </w:r>
     </w:p>
-    <w:p>
-      <w:pPr>
-        <w:pStyle w:val="BodyText"/>
-      </w:pPr>
-      <w:r>
-        <w:t xml:space="preserve">For a quick start into video production you can have a short look into</w:t>
-      </w:r>
-      <w:r>
-        <w:t xml:space="preserve"> </w:t>
-      </w:r>
-      <w:r>
-        <w:t xml:space="preserve">this two microlearnings:</w:t>
-      </w:r>
-    </w:p>
-    <w:p>
-      <w:pPr>
-        <w:numPr>
-          <w:ilvl w:val="0"/>
-          <w:numId w:val="1013"/>
-        </w:numPr>
-        <w:pStyle w:val="Compact"/>
-      </w:pPr>
-      <w:hyperlink r:id="rId52">
-        <w:r>
-          <w:rPr>
-            <w:rStyle w:val="Hyperlink"/>
-          </w:rPr>
-          <w:t xml:space="preserve">Screen Recording with Microsoft Stream</w:t>
-        </w:r>
-      </w:hyperlink>
-    </w:p>
-    <w:p>
-      <w:pPr>
-        <w:pStyle w:val="CaptionedFigure"/>
-      </w:pPr>
-      <w:r>
-        <w:drawing>
-          <wp:inline>
-            <wp:extent cx="5334000" cy="3000375"/>
-            <wp:effectExtent b="0" l="0" r="0" t="0"/>
-            <wp:docPr descr="Video web content titled: Microsoft Stream" title="" id="1" name="Picture"/>
-            <a:graphic>
-              <a:graphicData uri="http://schemas.openxmlformats.org/drawingml/2006/picture">
-                <pic:pic>
-                  <pic:nvPicPr>
-                    <pic:cNvPr descr="./images/image9.jpg" id="0" name="Picture"/>
-                    <pic:cNvPicPr>
-                      <a:picLocks noChangeArrowheads="1" noChangeAspect="1"/>
-                    </pic:cNvPicPr>
-                  </pic:nvPicPr>
-                  <pic:blipFill>
-                    <a:blip r:embed="rId53"/>
-                    <a:stretch>
-                      <a:fillRect/>
-                    </a:stretch>
-                  </pic:blipFill>
-                  <pic:spPr bwMode="auto">
-                    <a:xfrm>
-                      <a:off x="0" y="0"/>
-                      <a:ext cx="5334000" cy="3000375"/>
-                    </a:xfrm>
-                    <a:prstGeom prst="rect">
-                      <a:avLst/>
-                    </a:prstGeom>
-                    <a:noFill/>
-                    <a:ln w="9525">
-                      <a:noFill/>
-                      <a:headEnd/>
-                      <a:tailEnd/>
-                    </a:ln>
-                  </pic:spPr>
-                </pic:pic>
-              </a:graphicData>
-            </a:graphic>
-          </wp:inline>
-        </w:drawing>
-      </w:r>
-    </w:p>
-    <w:p>
-      <w:pPr>
-        <w:pStyle w:val="ImageCaption"/>
-      </w:pPr>
-      <w:r>
-        <w:t xml:space="preserve">Video web content titled: Microsoft Stream</w:t>
-      </w:r>
-    </w:p>
-    <w:p>
-      <w:pPr>
-        <w:numPr>
-          <w:ilvl w:val="0"/>
-          <w:numId w:val="1014"/>
-        </w:numPr>
-        <w:pStyle w:val="Compact"/>
-      </w:pPr>
-      <w:hyperlink r:id="rId54">
-        <w:r>
-          <w:rPr>
-            <w:rStyle w:val="Hyperlink"/>
-          </w:rPr>
-          <w:t xml:space="preserve">Create a video with the Microsoft Stream Mobile App</w:t>
-        </w:r>
-      </w:hyperlink>
-    </w:p>
-    <w:p>
-      <w:pPr>
-        <w:pStyle w:val="CaptionedFigure"/>
-      </w:pPr>
-      <w:r>
-        <w:drawing>
-          <wp:inline>
-            <wp:extent cx="5334000" cy="3014869"/>
-            <wp:effectExtent b="0" l="0" r="0" t="0"/>
-            <wp:docPr descr="Video web content titled: Microsoft Stream" title="" id="1" name="Picture"/>
-            <a:graphic>
-              <a:graphicData uri="http://schemas.openxmlformats.org/drawingml/2006/picture">
-                <pic:pic>
-                  <pic:nvPicPr>
-                    <pic:cNvPr descr="./images/image10.png" id="0" name="Picture"/>
-                    <pic:cNvPicPr>
-                      <a:picLocks noChangeArrowheads="1" noChangeAspect="1"/>
-                    </pic:cNvPicPr>
-                  </pic:nvPicPr>
-                  <pic:blipFill>
-                    <a:blip r:embed="rId55"/>
-                    <a:stretch>
-                      <a:fillRect/>
-                    </a:stretch>
-                  </pic:blipFill>
-                  <pic:spPr bwMode="auto">
-                    <a:xfrm>
-                      <a:off x="0" y="0"/>
-                      <a:ext cx="5334000" cy="3014869"/>
-                    </a:xfrm>
-                    <a:prstGeom prst="rect">
-                      <a:avLst/>
-                    </a:prstGeom>
-                    <a:noFill/>
-                    <a:ln w="9525">
-                      <a:noFill/>
-                      <a:headEnd/>
-                      <a:tailEnd/>
-                    </a:ln>
-                  </pic:spPr>
-                </pic:pic>
-              </a:graphicData>
-            </a:graphic>
-          </wp:inline>
-        </w:drawing>
-      </w:r>
-    </w:p>
-    <w:p>
-      <w:pPr>
-        <w:pStyle w:val="ImageCaption"/>
-      </w:pPr>
-      <w:r>
-        <w:t xml:space="preserve">Video web content titled: Microsoft Stream</w:t>
-      </w:r>
-    </w:p>
-    <w:bookmarkEnd w:id="56"/>
-    <w:bookmarkEnd w:id="57"/>
-    <w:bookmarkStart w:id="61" w:name="learning-area-2---topic-interest"/>
+    <w:bookmarkEnd w:id="52"/>
+    <w:bookmarkEnd w:id="53"/>
+    <w:bookmarkStart w:id="57" w:name="learning-area-2---topic-interest"/>
     <w:p>
       <w:pPr>
         <w:pStyle w:val="Heading2"/>
@@ -3915,10 +3811,19 @@
       <w:pPr>
         <w:numPr>
           <w:ilvl w:val="0"/>
-          <w:numId w:val="1015"/>
+          <w:numId w:val="1019"/>
         </w:numPr>
         <w:pStyle w:val="Compact"/>
       </w:pPr>
+    </w:p>
+    <w:p>
+      <w:pPr>
+        <w:numPr>
+          <w:ilvl w:val="1"/>
+          <w:numId w:val="1020"/>
+        </w:numPr>
+        <w:pStyle w:val="Compact"/>
+      </w:pPr>
       <w:r>
         <w:t xml:space="preserve">Brief presentation of ePortfolio examples you have brought with you</w:t>
       </w:r>
@@ -3927,10 +3832,19 @@
       <w:pPr>
         <w:numPr>
           <w:ilvl w:val="0"/>
-          <w:numId w:val="1015"/>
+          <w:numId w:val="1019"/>
         </w:numPr>
         <w:pStyle w:val="Compact"/>
       </w:pPr>
+    </w:p>
+    <w:p>
+      <w:pPr>
+        <w:numPr>
+          <w:ilvl w:val="1"/>
+          <w:numId w:val="1021"/>
+        </w:numPr>
+        <w:pStyle w:val="Compact"/>
+      </w:pPr>
       <w:r>
         <w:t xml:space="preserve">Limit the possible topic interest for the ePortfolio and clarify</w:t>
       </w:r>
@@ -3945,7 +3859,16 @@
       <w:pPr>
         <w:numPr>
           <w:ilvl w:val="0"/>
-          <w:numId w:val="1015"/>
+          <w:numId w:val="1019"/>
+        </w:numPr>
+        <w:pStyle w:val="Compact"/>
+      </w:pPr>
+    </w:p>
+    <w:p>
+      <w:pPr>
+        <w:numPr>
+          <w:ilvl w:val="1"/>
+          <w:numId w:val="1022"/>
         </w:numPr>
         <w:pStyle w:val="Compact"/>
       </w:pPr>
@@ -3969,10 +3892,19 @@
       <w:pPr>
         <w:numPr>
           <w:ilvl w:val="0"/>
-          <w:numId w:val="1016"/>
+          <w:numId w:val="1023"/>
         </w:numPr>
         <w:pStyle w:val="Compact"/>
       </w:pPr>
+    </w:p>
+    <w:p>
+      <w:pPr>
+        <w:numPr>
+          <w:ilvl w:val="1"/>
+          <w:numId w:val="1024"/>
+        </w:numPr>
+        <w:pStyle w:val="Compact"/>
+      </w:pPr>
       <w:r>
         <w:t xml:space="preserve">Present the topic interest, motivation, objective(s) and target</w:t>
       </w:r>
@@ -3987,10 +3919,19 @@
       <w:pPr>
         <w:numPr>
           <w:ilvl w:val="0"/>
-          <w:numId w:val="1016"/>
+          <w:numId w:val="1023"/>
         </w:numPr>
         <w:pStyle w:val="Compact"/>
       </w:pPr>
+    </w:p>
+    <w:p>
+      <w:pPr>
+        <w:numPr>
+          <w:ilvl w:val="1"/>
+          <w:numId w:val="1025"/>
+        </w:numPr>
+        <w:pStyle w:val="Compact"/>
+      </w:pPr>
       <w:r>
         <w:t xml:space="preserve">Taking and giving feedback</w:t>
       </w:r>
@@ -3999,7 +3940,16 @@
       <w:pPr>
         <w:numPr>
           <w:ilvl w:val="0"/>
-          <w:numId w:val="1016"/>
+          <w:numId w:val="1023"/>
+        </w:numPr>
+        <w:pStyle w:val="Compact"/>
+      </w:pPr>
+    </w:p>
+    <w:p>
+      <w:pPr>
+        <w:numPr>
+          <w:ilvl w:val="1"/>
+          <w:numId w:val="1026"/>
         </w:numPr>
         <w:pStyle w:val="Compact"/>
       </w:pPr>
@@ -4041,7 +3991,7 @@
                     </pic:cNvPicPr>
                   </pic:nvPicPr>
                   <pic:blipFill>
-                    <a:blip r:embed="rId58"/>
+                    <a:blip r:embed="rId54"/>
                     <a:stretch>
                       <a:fillRect/>
                     </a:stretch>
@@ -4085,7 +4035,7 @@
         <w:t xml:space="preserve">(https://twitter.com/kleinerw4hnsinn) (CC BY)</w:t>
       </w:r>
     </w:p>
-    <w:bookmarkStart w:id="59" w:name="week-2---objectives"/>
+    <w:bookmarkStart w:id="55" w:name="week-2---objectives"/>
     <w:p>
       <w:pPr>
         <w:pStyle w:val="Heading3"/>
@@ -4354,8 +4304,8 @@
         <w:t xml:space="preserve">of learning objectives - Formulating core questions</w:t>
       </w:r>
     </w:p>
-    <w:bookmarkEnd w:id="59"/>
-    <w:bookmarkStart w:id="60" w:name="week-3---structuring"/>
+    <w:bookmarkEnd w:id="55"/>
+    <w:bookmarkStart w:id="56" w:name="week-3---structuring"/>
     <w:p>
       <w:pPr>
         <w:pStyle w:val="Heading3"/>
@@ -4640,9 +4590,9 @@
         <w:t xml:space="preserve">interest of your target group later.</w:t>
       </w:r>
     </w:p>
-    <w:bookmarkEnd w:id="60"/>
-    <w:bookmarkEnd w:id="61"/>
-    <w:bookmarkStart w:id="75" w:name="learning-area-3---eportfolio-tools"/>
+    <w:bookmarkEnd w:id="56"/>
+    <w:bookmarkEnd w:id="57"/>
+    <w:bookmarkStart w:id="71" w:name="learning-area-3---eportfolio-tools"/>
     <w:p>
       <w:pPr>
         <w:pStyle w:val="Heading2"/>
@@ -4687,10 +4637,19 @@
       <w:pPr>
         <w:numPr>
           <w:ilvl w:val="0"/>
-          <w:numId w:val="1017"/>
+          <w:numId w:val="1027"/>
         </w:numPr>
         <w:pStyle w:val="Compact"/>
       </w:pPr>
+    </w:p>
+    <w:p>
+      <w:pPr>
+        <w:numPr>
+          <w:ilvl w:val="1"/>
+          <w:numId w:val="1028"/>
+        </w:numPr>
+        <w:pStyle w:val="Compact"/>
+      </w:pPr>
       <w:r>
         <w:t xml:space="preserve">Present possible further development of the topic</w:t>
       </w:r>
@@ -4699,10 +4658,19 @@
       <w:pPr>
         <w:numPr>
           <w:ilvl w:val="0"/>
-          <w:numId w:val="1017"/>
+          <w:numId w:val="1027"/>
         </w:numPr>
         <w:pStyle w:val="Compact"/>
       </w:pPr>
+    </w:p>
+    <w:p>
+      <w:pPr>
+        <w:numPr>
+          <w:ilvl w:val="1"/>
+          <w:numId w:val="1029"/>
+        </w:numPr>
+        <w:pStyle w:val="Compact"/>
+      </w:pPr>
       <w:r>
         <w:t xml:space="preserve">Have a look on the curated ePortfolio tool list and exchange possible</w:t>
       </w:r>
@@ -4717,7 +4685,16 @@
       <w:pPr>
         <w:numPr>
           <w:ilvl w:val="0"/>
-          <w:numId w:val="1017"/>
+          <w:numId w:val="1027"/>
+        </w:numPr>
+        <w:pStyle w:val="Compact"/>
+      </w:pPr>
+    </w:p>
+    <w:p>
+      <w:pPr>
+        <w:numPr>
+          <w:ilvl w:val="1"/>
+          <w:numId w:val="1030"/>
         </w:numPr>
         <w:pStyle w:val="Compact"/>
       </w:pPr>
@@ -4741,10 +4718,19 @@
       <w:pPr>
         <w:numPr>
           <w:ilvl w:val="0"/>
-          <w:numId w:val="1018"/>
+          <w:numId w:val="1031"/>
         </w:numPr>
         <w:pStyle w:val="Compact"/>
       </w:pPr>
+    </w:p>
+    <w:p>
+      <w:pPr>
+        <w:numPr>
+          <w:ilvl w:val="1"/>
+          <w:numId w:val="1032"/>
+        </w:numPr>
+        <w:pStyle w:val="Compact"/>
+      </w:pPr>
       <w:r>
         <w:t xml:space="preserve">Presentation of the tool findings by means of a tool arena</w:t>
       </w:r>
@@ -4753,10 +4739,19 @@
       <w:pPr>
         <w:numPr>
           <w:ilvl w:val="0"/>
-          <w:numId w:val="1018"/>
+          <w:numId w:val="1031"/>
         </w:numPr>
         <w:pStyle w:val="Compact"/>
       </w:pPr>
+    </w:p>
+    <w:p>
+      <w:pPr>
+        <w:numPr>
+          <w:ilvl w:val="1"/>
+          <w:numId w:val="1033"/>
+        </w:numPr>
+        <w:pStyle w:val="Compact"/>
+      </w:pPr>
       <w:r>
         <w:t xml:space="preserve">Exchange pros and cons in the group</w:t>
       </w:r>
@@ -4765,7 +4760,16 @@
       <w:pPr>
         <w:numPr>
           <w:ilvl w:val="0"/>
-          <w:numId w:val="1018"/>
+          <w:numId w:val="1031"/>
+        </w:numPr>
+        <w:pStyle w:val="Compact"/>
+      </w:pPr>
+    </w:p>
+    <w:p>
+      <w:pPr>
+        <w:numPr>
+          <w:ilvl w:val="1"/>
+          <w:numId w:val="1034"/>
         </w:numPr>
         <w:pStyle w:val="Compact"/>
       </w:pPr>
@@ -4799,7 +4803,7 @@
                     </pic:cNvPicPr>
                   </pic:nvPicPr>
                   <pic:blipFill>
-                    <a:blip r:embed="rId62"/>
+                    <a:blip r:embed="rId58"/>
                     <a:stretch>
                       <a:fillRect/>
                     </a:stretch>
@@ -4843,7 +4847,7 @@
         <w:t xml:space="preserve">(https://twitter.com/kleinerw4hnsinn) (CC BY)</w:t>
       </w:r>
     </w:p>
-    <w:bookmarkStart w:id="73" w:name="week-4---variety-of-tools"/>
+    <w:bookmarkStart w:id="69" w:name="week-4---variety-of-tools"/>
     <w:p>
       <w:pPr>
         <w:pStyle w:val="Heading3"/>
@@ -4976,10 +4980,10 @@
       <w:pPr>
         <w:numPr>
           <w:ilvl w:val="0"/>
-          <w:numId w:val="1019"/>
-        </w:numPr>
-      </w:pPr>
-      <w:hyperlink r:id="rId63">
+          <w:numId w:val="1035"/>
+        </w:numPr>
+      </w:pPr>
+      <w:hyperlink r:id="rId59">
         <w:r>
           <w:rPr>
             <w:rStyle w:val="Hyperlink"/>
@@ -5022,10 +5026,10 @@
       <w:pPr>
         <w:numPr>
           <w:ilvl w:val="0"/>
-          <w:numId w:val="1019"/>
-        </w:numPr>
-      </w:pPr>
-      <w:hyperlink r:id="rId64">
+          <w:numId w:val="1035"/>
+        </w:numPr>
+      </w:pPr>
+      <w:hyperlink r:id="rId60">
         <w:r>
           <w:rPr>
             <w:rStyle w:val="Hyperlink"/>
@@ -5068,10 +5072,10 @@
       <w:pPr>
         <w:numPr>
           <w:ilvl w:val="0"/>
-          <w:numId w:val="1019"/>
-        </w:numPr>
-      </w:pPr>
-      <w:hyperlink r:id="rId65">
+          <w:numId w:val="1035"/>
+        </w:numPr>
+      </w:pPr>
+      <w:hyperlink r:id="rId61">
         <w:r>
           <w:rPr>
             <w:rStyle w:val="Hyperlink"/>
@@ -5108,10 +5112,10 @@
       <w:pPr>
         <w:numPr>
           <w:ilvl w:val="0"/>
-          <w:numId w:val="1019"/>
-        </w:numPr>
-      </w:pPr>
-      <w:hyperlink r:id="rId66">
+          <w:numId w:val="1035"/>
+        </w:numPr>
+      </w:pPr>
+      <w:hyperlink r:id="rId62">
         <w:r>
           <w:rPr>
             <w:rStyle w:val="Hyperlink"/>
@@ -5142,10 +5146,10 @@
       <w:pPr>
         <w:numPr>
           <w:ilvl w:val="0"/>
-          <w:numId w:val="1019"/>
-        </w:numPr>
-      </w:pPr>
-      <w:hyperlink r:id="rId67">
+          <w:numId w:val="1035"/>
+        </w:numPr>
+      </w:pPr>
+      <w:hyperlink r:id="rId63">
         <w:r>
           <w:rPr>
             <w:rStyle w:val="Hyperlink"/>
@@ -5200,10 +5204,10 @@
       <w:pPr>
         <w:numPr>
           <w:ilvl w:val="0"/>
-          <w:numId w:val="1019"/>
-        </w:numPr>
-      </w:pPr>
-      <w:hyperlink r:id="rId68">
+          <w:numId w:val="1035"/>
+        </w:numPr>
+      </w:pPr>
+      <w:hyperlink r:id="rId64">
         <w:r>
           <w:rPr>
             <w:rStyle w:val="Hyperlink"/>
@@ -5246,10 +5250,10 @@
       <w:pPr>
         <w:numPr>
           <w:ilvl w:val="0"/>
-          <w:numId w:val="1019"/>
-        </w:numPr>
-      </w:pPr>
-      <w:hyperlink r:id="rId69">
+          <w:numId w:val="1035"/>
+        </w:numPr>
+      </w:pPr>
+      <w:hyperlink r:id="rId65">
         <w:r>
           <w:rPr>
             <w:rStyle w:val="Hyperlink"/>
@@ -5266,7 +5270,7 @@
       <w:r>
         <w:t xml:space="preserve"> </w:t>
       </w:r>
-      <w:hyperlink r:id="rId70">
+      <w:hyperlink r:id="rId66">
         <w:r>
           <w:rPr>
             <w:rStyle w:val="Hyperlink"/>
@@ -5297,10 +5301,10 @@
       <w:pPr>
         <w:numPr>
           <w:ilvl w:val="0"/>
-          <w:numId w:val="1019"/>
-        </w:numPr>
-      </w:pPr>
-      <w:hyperlink r:id="rId71">
+          <w:numId w:val="1035"/>
+        </w:numPr>
+      </w:pPr>
+      <w:hyperlink r:id="rId67">
         <w:r>
           <w:rPr>
             <w:rStyle w:val="Hyperlink"/>
@@ -5331,7 +5335,7 @@
       <w:pPr>
         <w:numPr>
           <w:ilvl w:val="0"/>
-          <w:numId w:val="1019"/>
+          <w:numId w:val="1035"/>
         </w:numPr>
       </w:pPr>
       <w:r>
@@ -5380,7 +5384,7 @@
       <w:pPr>
         <w:numPr>
           <w:ilvl w:val="0"/>
-          <w:numId w:val="1019"/>
+          <w:numId w:val="1035"/>
         </w:numPr>
       </w:pPr>
       <w:r>
@@ -5792,7 +5796,7 @@
       <w:r>
         <w:t xml:space="preserve"> </w:t>
       </w:r>
-      <w:hyperlink r:id="rId72">
+      <w:hyperlink r:id="rId68">
         <w:r>
           <w:rPr>
             <w:rStyle w:val="Hyperlink"/>
@@ -5807,8 +5811,8 @@
         <w:t xml:space="preserve">from Susan Williams (2011) can serve here (see also the following PDF).</w:t>
       </w:r>
     </w:p>
-    <w:bookmarkEnd w:id="73"/>
-    <w:bookmarkStart w:id="74" w:name="week-5---tool-selection"/>
+    <w:bookmarkEnd w:id="69"/>
+    <w:bookmarkStart w:id="70" w:name="week-5---tool-selection"/>
     <w:p>
       <w:pPr>
         <w:pStyle w:val="Heading3"/>
@@ -6037,9 +6041,9 @@
         <w:t xml:space="preserve">ePortfolio tool or your tool combination.</w:t>
       </w:r>
     </w:p>
-    <w:bookmarkEnd w:id="74"/>
-    <w:bookmarkEnd w:id="75"/>
-    <w:bookmarkStart w:id="81" w:name="Xaef3e3166b1efa20e9c8fcc6255ebfac2ff5c3e"/>
+    <w:bookmarkEnd w:id="70"/>
+    <w:bookmarkEnd w:id="71"/>
+    <w:bookmarkStart w:id="77" w:name="Xaef3e3166b1efa20e9c8fcc6255ebfac2ff5c3e"/>
     <w:p>
       <w:pPr>
         <w:pStyle w:val="Heading2"/>
@@ -6084,10 +6088,19 @@
       <w:pPr>
         <w:numPr>
           <w:ilvl w:val="0"/>
-          <w:numId w:val="1020"/>
+          <w:numId w:val="1036"/>
         </w:numPr>
         <w:pStyle w:val="Compact"/>
       </w:pPr>
+    </w:p>
+    <w:p>
+      <w:pPr>
+        <w:numPr>
+          <w:ilvl w:val="1"/>
+          <w:numId w:val="1037"/>
+        </w:numPr>
+        <w:pStyle w:val="Compact"/>
+      </w:pPr>
       <w:r>
         <w:t xml:space="preserve">Searching and reading of first sources (Seeking method)</w:t>
       </w:r>
@@ -6096,10 +6109,19 @@
       <w:pPr>
         <w:numPr>
           <w:ilvl w:val="0"/>
-          <w:numId w:val="1020"/>
+          <w:numId w:val="1036"/>
         </w:numPr>
         <w:pStyle w:val="Compact"/>
       </w:pPr>
+    </w:p>
+    <w:p>
+      <w:pPr>
+        <w:numPr>
+          <w:ilvl w:val="1"/>
+          <w:numId w:val="1038"/>
+        </w:numPr>
+        <w:pStyle w:val="Compact"/>
+      </w:pPr>
       <w:r>
         <w:t xml:space="preserve">Classification of the sources with short explanation (Sensemaking</w:t>
       </w:r>
@@ -6114,7 +6136,16 @@
       <w:pPr>
         <w:numPr>
           <w:ilvl w:val="0"/>
-          <w:numId w:val="1020"/>
+          <w:numId w:val="1036"/>
+        </w:numPr>
+        <w:pStyle w:val="Compact"/>
+      </w:pPr>
+    </w:p>
+    <w:p>
+      <w:pPr>
+        <w:numPr>
+          <w:ilvl w:val="1"/>
+          <w:numId w:val="1039"/>
         </w:numPr>
         <w:pStyle w:val="Compact"/>
       </w:pPr>
@@ -6138,10 +6169,19 @@
       <w:pPr>
         <w:numPr>
           <w:ilvl w:val="0"/>
-          <w:numId w:val="1021"/>
+          <w:numId w:val="1040"/>
         </w:numPr>
         <w:pStyle w:val="Compact"/>
       </w:pPr>
+    </w:p>
+    <w:p>
+      <w:pPr>
+        <w:numPr>
+          <w:ilvl w:val="1"/>
+          <w:numId w:val="1041"/>
+        </w:numPr>
+        <w:pStyle w:val="Compact"/>
+      </w:pPr>
       <w:r>
         <w:t xml:space="preserve">Short presentation of the entry level sources and integration into</w:t>
       </w:r>
@@ -6156,10 +6196,19 @@
       <w:pPr>
         <w:numPr>
           <w:ilvl w:val="0"/>
-          <w:numId w:val="1021"/>
+          <w:numId w:val="1040"/>
         </w:numPr>
         <w:pStyle w:val="Compact"/>
       </w:pPr>
+    </w:p>
+    <w:p>
+      <w:pPr>
+        <w:numPr>
+          <w:ilvl w:val="1"/>
+          <w:numId w:val="1042"/>
+        </w:numPr>
+        <w:pStyle w:val="Compact"/>
+      </w:pPr>
       <w:r>
         <w:t xml:space="preserve">Publication of the article / if applicable video microlearning</w:t>
       </w:r>
@@ -6174,7 +6223,16 @@
       <w:pPr>
         <w:numPr>
           <w:ilvl w:val="0"/>
-          <w:numId w:val="1021"/>
+          <w:numId w:val="1040"/>
+        </w:numPr>
+        <w:pStyle w:val="Compact"/>
+      </w:pPr>
+    </w:p>
+    <w:p>
+      <w:pPr>
+        <w:numPr>
+          <w:ilvl w:val="1"/>
+          <w:numId w:val="1043"/>
         </w:numPr>
         <w:pStyle w:val="Compact"/>
       </w:pPr>
@@ -6202,7 +6260,7 @@
                     </pic:cNvPicPr>
                   </pic:nvPicPr>
                   <pic:blipFill>
-                    <a:blip r:embed="rId76"/>
+                    <a:blip r:embed="rId72"/>
                     <a:stretch>
                       <a:fillRect/>
                     </a:stretch>
@@ -6246,7 +6304,7 @@
         <w:t xml:space="preserve">(https://twitter.com/kleinerw4hnsinn) (CC BY)</w:t>
       </w:r>
     </w:p>
-    <w:bookmarkStart w:id="79" w:name="week-6---investigation-and-reflection"/>
+    <w:bookmarkStart w:id="75" w:name="week-6---investigation-and-reflection"/>
     <w:p>
       <w:pPr>
         <w:pStyle w:val="Heading3"/>
@@ -6313,7 +6371,7 @@
       <w:r>
         <w:t xml:space="preserve"> </w:t>
       </w:r>
-      <w:hyperlink r:id="rId77">
+      <w:hyperlink r:id="rId73">
         <w:r>
           <w:rPr>
             <w:rStyle w:val="Hyperlink"/>
@@ -6330,7 +6388,7 @@
       <w:r>
         <w:t xml:space="preserve"> </w:t>
       </w:r>
-      <w:hyperlink r:id="rId78">
+      <w:hyperlink r:id="rId74">
         <w:r>
           <w:rPr>
             <w:rStyle w:val="Hyperlink"/>
@@ -6424,7 +6482,7 @@
       <w:pPr>
         <w:numPr>
           <w:ilvl w:val="0"/>
-          <w:numId w:val="1022"/>
+          <w:numId w:val="1044"/>
         </w:numPr>
       </w:pPr>
       <w:r>
@@ -6465,7 +6523,7 @@
       <w:pPr>
         <w:numPr>
           <w:ilvl w:val="0"/>
-          <w:numId w:val="1022"/>
+          <w:numId w:val="1044"/>
         </w:numPr>
       </w:pPr>
       <w:r>
@@ -6494,7 +6552,7 @@
       <w:pPr>
         <w:numPr>
           <w:ilvl w:val="0"/>
-          <w:numId w:val="1022"/>
+          <w:numId w:val="1044"/>
         </w:numPr>
       </w:pPr>
       <w:r>
@@ -6771,7 +6829,7 @@
       <w:pPr>
         <w:numPr>
           <w:ilvl w:val="0"/>
-          <w:numId w:val="1023"/>
+          <w:numId w:val="1045"/>
         </w:numPr>
       </w:pPr>
       <w:r>
@@ -6788,7 +6846,7 @@
       <w:pPr>
         <w:numPr>
           <w:ilvl w:val="0"/>
-          <w:numId w:val="1023"/>
+          <w:numId w:val="1045"/>
         </w:numPr>
       </w:pPr>
       <w:r>
@@ -6805,7 +6863,7 @@
       <w:pPr>
         <w:numPr>
           <w:ilvl w:val="0"/>
-          <w:numId w:val="1023"/>
+          <w:numId w:val="1045"/>
         </w:numPr>
       </w:pPr>
       <w:r>
@@ -6822,7 +6880,7 @@
       <w:pPr>
         <w:numPr>
           <w:ilvl w:val="0"/>
-          <w:numId w:val="1023"/>
+          <w:numId w:val="1045"/>
         </w:numPr>
       </w:pPr>
       <w:r>
@@ -6847,7 +6905,7 @@
       <w:pPr>
         <w:numPr>
           <w:ilvl w:val="0"/>
-          <w:numId w:val="1024"/>
+          <w:numId w:val="1046"/>
         </w:numPr>
       </w:pPr>
       <w:r>
@@ -6858,7 +6916,7 @@
       <w:pPr>
         <w:numPr>
           <w:ilvl w:val="0"/>
-          <w:numId w:val="1024"/>
+          <w:numId w:val="1046"/>
         </w:numPr>
       </w:pPr>
       <w:r>
@@ -6869,7 +6927,7 @@
       <w:pPr>
         <w:numPr>
           <w:ilvl w:val="0"/>
-          <w:numId w:val="1024"/>
+          <w:numId w:val="1046"/>
         </w:numPr>
       </w:pPr>
       <w:r>
@@ -6886,7 +6944,7 @@
       <w:pPr>
         <w:numPr>
           <w:ilvl w:val="0"/>
-          <w:numId w:val="1024"/>
+          <w:numId w:val="1046"/>
         </w:numPr>
       </w:pPr>
       <w:r>
@@ -6897,7 +6955,7 @@
       <w:pPr>
         <w:numPr>
           <w:ilvl w:val="0"/>
-          <w:numId w:val="1024"/>
+          <w:numId w:val="1046"/>
         </w:numPr>
       </w:pPr>
       <w:r>
@@ -6908,7 +6966,7 @@
       <w:pPr>
         <w:numPr>
           <w:ilvl w:val="0"/>
-          <w:numId w:val="1024"/>
+          <w:numId w:val="1046"/>
         </w:numPr>
       </w:pPr>
       <w:r>
@@ -6919,7 +6977,7 @@
       <w:pPr>
         <w:numPr>
           <w:ilvl w:val="0"/>
-          <w:numId w:val="1024"/>
+          <w:numId w:val="1046"/>
         </w:numPr>
       </w:pPr>
       <w:r>
@@ -6930,7 +6988,7 @@
       <w:pPr>
         <w:numPr>
           <w:ilvl w:val="0"/>
-          <w:numId w:val="1024"/>
+          <w:numId w:val="1046"/>
         </w:numPr>
       </w:pPr>
       <w:r>
@@ -6947,7 +7005,7 @@
       <w:pPr>
         <w:numPr>
           <w:ilvl w:val="0"/>
-          <w:numId w:val="1024"/>
+          <w:numId w:val="1046"/>
         </w:numPr>
       </w:pPr>
       <w:r>
@@ -7010,8 +7068,8 @@
         <w:t xml:space="preserve">it in a suitable way for discussion with others in the following week.</w:t>
       </w:r>
     </w:p>
-    <w:bookmarkEnd w:id="79"/>
-    <w:bookmarkStart w:id="80" w:name="week-7---publishing-and-reflection"/>
+    <w:bookmarkEnd w:id="75"/>
+    <w:bookmarkStart w:id="76" w:name="week-7---publishing-and-reflection"/>
     <w:p>
       <w:pPr>
         <w:pStyle w:val="Heading3"/>
@@ -7166,7 +7224,7 @@
       <w:pPr>
         <w:numPr>
           <w:ilvl w:val="0"/>
-          <w:numId w:val="1025"/>
+          <w:numId w:val="1047"/>
         </w:numPr>
       </w:pPr>
       <w:r>
@@ -7177,7 +7235,7 @@
       <w:pPr>
         <w:numPr>
           <w:ilvl w:val="0"/>
-          <w:numId w:val="1025"/>
+          <w:numId w:val="1047"/>
         </w:numPr>
       </w:pPr>
       <w:r>
@@ -7188,7 +7246,7 @@
       <w:pPr>
         <w:numPr>
           <w:ilvl w:val="0"/>
-          <w:numId w:val="1025"/>
+          <w:numId w:val="1047"/>
         </w:numPr>
       </w:pPr>
       <w:r>
@@ -7199,7 +7257,7 @@
       <w:pPr>
         <w:numPr>
           <w:ilvl w:val="0"/>
-          <w:numId w:val="1025"/>
+          <w:numId w:val="1047"/>
         </w:numPr>
       </w:pPr>
       <w:r>
@@ -7216,7 +7274,7 @@
       <w:pPr>
         <w:numPr>
           <w:ilvl w:val="0"/>
-          <w:numId w:val="1025"/>
+          <w:numId w:val="1047"/>
         </w:numPr>
       </w:pPr>
       <w:r>
@@ -7227,7 +7285,7 @@
       <w:pPr>
         <w:numPr>
           <w:ilvl w:val="0"/>
-          <w:numId w:val="1025"/>
+          <w:numId w:val="1047"/>
         </w:numPr>
       </w:pPr>
       <w:r>
@@ -7238,7 +7296,7 @@
       <w:pPr>
         <w:numPr>
           <w:ilvl w:val="0"/>
-          <w:numId w:val="1025"/>
+          <w:numId w:val="1047"/>
         </w:numPr>
       </w:pPr>
       <w:r>
@@ -7387,9 +7445,9 @@
         <w:t xml:space="preserve">the topic and the approach to your topic.</w:t>
       </w:r>
     </w:p>
-    <w:bookmarkEnd w:id="80"/>
-    <w:bookmarkEnd w:id="81"/>
-    <w:bookmarkStart w:id="86" w:name="learning-area-5---networking"/>
+    <w:bookmarkEnd w:id="76"/>
+    <w:bookmarkEnd w:id="77"/>
+    <w:bookmarkStart w:id="82" w:name="learning-area-5---networking"/>
     <w:p>
       <w:pPr>
         <w:pStyle w:val="Heading2"/>
@@ -7434,10 +7492,19 @@
       <w:pPr>
         <w:numPr>
           <w:ilvl w:val="0"/>
-          <w:numId w:val="1026"/>
+          <w:numId w:val="1048"/>
         </w:numPr>
         <w:pStyle w:val="Compact"/>
       </w:pPr>
+    </w:p>
+    <w:p>
+      <w:pPr>
+        <w:numPr>
+          <w:ilvl w:val="1"/>
+          <w:numId w:val="1049"/>
+        </w:numPr>
+        <w:pStyle w:val="Compact"/>
+      </w:pPr>
       <w:r>
         <w:t xml:space="preserve">Developing content ideas for further topic contributions</w:t>
       </w:r>
@@ -7446,10 +7513,19 @@
       <w:pPr>
         <w:numPr>
           <w:ilvl w:val="0"/>
-          <w:numId w:val="1026"/>
+          <w:numId w:val="1048"/>
         </w:numPr>
         <w:pStyle w:val="Compact"/>
       </w:pPr>
+    </w:p>
+    <w:p>
+      <w:pPr>
+        <w:numPr>
+          <w:ilvl w:val="1"/>
+          <w:numId w:val="1050"/>
+        </w:numPr>
+        <w:pStyle w:val="Compact"/>
+      </w:pPr>
       <w:r>
         <w:t xml:space="preserve">Taking and giving feedback</w:t>
       </w:r>
@@ -7458,7 +7534,16 @@
       <w:pPr>
         <w:numPr>
           <w:ilvl w:val="0"/>
-          <w:numId w:val="1026"/>
+          <w:numId w:val="1048"/>
+        </w:numPr>
+        <w:pStyle w:val="Compact"/>
+      </w:pPr>
+    </w:p>
+    <w:p>
+      <w:pPr>
+        <w:numPr>
+          <w:ilvl w:val="1"/>
+          <w:numId w:val="1051"/>
         </w:numPr>
         <w:pStyle w:val="Compact"/>
       </w:pPr>
@@ -7482,10 +7567,19 @@
       <w:pPr>
         <w:numPr>
           <w:ilvl w:val="0"/>
-          <w:numId w:val="1027"/>
+          <w:numId w:val="1052"/>
         </w:numPr>
         <w:pStyle w:val="Compact"/>
       </w:pPr>
+    </w:p>
+    <w:p>
+      <w:pPr>
+        <w:numPr>
+          <w:ilvl w:val="1"/>
+          <w:numId w:val="1053"/>
+        </w:numPr>
+        <w:pStyle w:val="Compact"/>
+      </w:pPr>
       <w:r>
         <w:t xml:space="preserve">Provide current status on the topic</w:t>
       </w:r>
@@ -7494,10 +7588,19 @@
       <w:pPr>
         <w:numPr>
           <w:ilvl w:val="0"/>
-          <w:numId w:val="1027"/>
+          <w:numId w:val="1052"/>
         </w:numPr>
         <w:pStyle w:val="Compact"/>
       </w:pPr>
+    </w:p>
+    <w:p>
+      <w:pPr>
+        <w:numPr>
+          <w:ilvl w:val="1"/>
+          <w:numId w:val="1054"/>
+        </w:numPr>
+        <w:pStyle w:val="Compact"/>
+      </w:pPr>
       <w:r>
         <w:t xml:space="preserve">Feedback round on who knows good contacts for the respective topic</w:t>
       </w:r>
@@ -7506,7 +7609,16 @@
       <w:pPr>
         <w:numPr>
           <w:ilvl w:val="0"/>
-          <w:numId w:val="1027"/>
+          <w:numId w:val="1052"/>
+        </w:numPr>
+        <w:pStyle w:val="Compact"/>
+      </w:pPr>
+    </w:p>
+    <w:p>
+      <w:pPr>
+        <w:numPr>
+          <w:ilvl w:val="1"/>
+          <w:numId w:val="1055"/>
         </w:numPr>
         <w:pStyle w:val="Compact"/>
       </w:pPr>
@@ -7534,7 +7646,7 @@
                     </pic:cNvPicPr>
                   </pic:nvPicPr>
                   <pic:blipFill>
-                    <a:blip r:embed="rId82"/>
+                    <a:blip r:embed="rId78"/>
                     <a:stretch>
                       <a:fillRect/>
                     </a:stretch>
@@ -7578,7 +7690,7 @@
         <w:t xml:space="preserve">(https://twitter.com/kleinerw4hnsinn) (CC BY)</w:t>
       </w:r>
     </w:p>
-    <w:bookmarkStart w:id="84" w:name="week-8---distribution-of-the-article"/>
+    <w:bookmarkStart w:id="80" w:name="week-8---distribution-of-the-article"/>
     <w:p>
       <w:pPr>
         <w:pStyle w:val="Heading3"/>
@@ -7858,7 +7970,7 @@
       <w:r>
         <w:t xml:space="preserve"> </w:t>
       </w:r>
-      <w:hyperlink r:id="rId83">
+      <w:hyperlink r:id="rId79">
         <w:r>
           <w:rPr>
             <w:rStyle w:val="Hyperlink"/>
@@ -7994,8 +8106,8 @@
         <w:t xml:space="preserve">experiences or links on the web.</w:t>
       </w:r>
     </w:p>
-    <w:bookmarkEnd w:id="84"/>
-    <w:bookmarkStart w:id="85" w:name="week-9---community-building"/>
+    <w:bookmarkEnd w:id="80"/>
+    <w:bookmarkStart w:id="81" w:name="week-9---community-building"/>
     <w:p>
       <w:pPr>
         <w:pStyle w:val="Heading3"/>
@@ -8292,9 +8404,9 @@
         <w:t xml:space="preserve">ePortfolio visitors and describe your topic ideas audiovisually.</w:t>
       </w:r>
     </w:p>
-    <w:bookmarkEnd w:id="85"/>
-    <w:bookmarkEnd w:id="86"/>
-    <w:bookmarkStart w:id="90" w:name="learning-area-6---topic-plan"/>
+    <w:bookmarkEnd w:id="81"/>
+    <w:bookmarkEnd w:id="82"/>
+    <w:bookmarkStart w:id="86" w:name="learning-area-6---topic-plan"/>
     <w:p>
       <w:pPr>
         <w:pStyle w:val="Heading2"/>
@@ -8343,10 +8455,19 @@
       <w:pPr>
         <w:numPr>
           <w:ilvl w:val="0"/>
-          <w:numId w:val="1028"/>
+          <w:numId w:val="1056"/>
         </w:numPr>
         <w:pStyle w:val="Compact"/>
       </w:pPr>
+    </w:p>
+    <w:p>
+      <w:pPr>
+        <w:numPr>
+          <w:ilvl w:val="1"/>
+          <w:numId w:val="1057"/>
+        </w:numPr>
+        <w:pStyle w:val="Compact"/>
+      </w:pPr>
       <w:r>
         <w:t xml:space="preserve">Exchange about the feedback of the contacts made so far</w:t>
       </w:r>
@@ -8355,10 +8476,19 @@
       <w:pPr>
         <w:numPr>
           <w:ilvl w:val="0"/>
-          <w:numId w:val="1028"/>
+          <w:numId w:val="1056"/>
         </w:numPr>
         <w:pStyle w:val="Compact"/>
       </w:pPr>
+    </w:p>
+    <w:p>
+      <w:pPr>
+        <w:numPr>
+          <w:ilvl w:val="1"/>
+          <w:numId w:val="1058"/>
+        </w:numPr>
+        <w:pStyle w:val="Compact"/>
+      </w:pPr>
       <w:r>
         <w:t xml:space="preserve">Refine topic ideas and vote on their relevance together in a voting</w:t>
       </w:r>
@@ -8367,7 +8497,16 @@
       <w:pPr>
         <w:numPr>
           <w:ilvl w:val="0"/>
-          <w:numId w:val="1028"/>
+          <w:numId w:val="1056"/>
+        </w:numPr>
+        <w:pStyle w:val="Compact"/>
+      </w:pPr>
+    </w:p>
+    <w:p>
+      <w:pPr>
+        <w:numPr>
+          <w:ilvl w:val="1"/>
+          <w:numId w:val="1059"/>
         </w:numPr>
         <w:pStyle w:val="Compact"/>
       </w:pPr>
@@ -8390,19 +8529,19 @@
         <w:t xml:space="preserve"> </w:t>
       </w:r>
       <w:r>
-        <w:t xml:space="preserve">D) Presentation of the previous revised topic plan</w:t>
-      </w:r>
-      <w:r>
-        <w:t xml:space="preserve"> </w:t>
-      </w:r>
-      <w:r>
-        <w:t xml:space="preserve">E) Taking and giving feedback</w:t>
-      </w:r>
-      <w:r>
-        <w:t xml:space="preserve"> </w:t>
-      </w:r>
-      <w:r>
-        <w:t xml:space="preserve">F) Encourage community exchange</w:t>
+        <w:t xml:space="preserve">- D) Presentation of the previous revised topic plan</w:t>
+      </w:r>
+      <w:r>
+        <w:t xml:space="preserve"> </w:t>
+      </w:r>
+      <w:r>
+        <w:t xml:space="preserve">- E) Taking and giving feedback</w:t>
+      </w:r>
+      <w:r>
+        <w:t xml:space="preserve"> </w:t>
+      </w:r>
+      <w:r>
+        <w:t xml:space="preserve">- F) Encourage community exchange</w:t>
       </w:r>
     </w:p>
     <w:p>
@@ -8425,7 +8564,7 @@
                     </pic:cNvPicPr>
                   </pic:nvPicPr>
                   <pic:blipFill>
-                    <a:blip r:embed="rId87"/>
+                    <a:blip r:embed="rId83"/>
                     <a:stretch>
                       <a:fillRect/>
                     </a:stretch>
@@ -8469,7 +8608,7 @@
         <w:t xml:space="preserve">(https://twitter.com/kleinerw4hnsinn) (CC BY)</w:t>
       </w:r>
     </w:p>
-    <w:bookmarkStart w:id="88" w:name="week-10---collection-of-topics"/>
+    <w:bookmarkStart w:id="84" w:name="week-10---collection-of-topics"/>
     <w:p>
       <w:pPr>
         <w:pStyle w:val="Heading3"/>
@@ -8538,7 +8677,7 @@
       <w:pPr>
         <w:numPr>
           <w:ilvl w:val="0"/>
-          <w:numId w:val="1029"/>
+          <w:numId w:val="1060"/>
         </w:numPr>
       </w:pPr>
       <w:r>
@@ -8549,7 +8688,7 @@
       <w:pPr>
         <w:numPr>
           <w:ilvl w:val="0"/>
-          <w:numId w:val="1029"/>
+          <w:numId w:val="1060"/>
         </w:numPr>
       </w:pPr>
       <w:r>
@@ -8560,7 +8699,7 @@
       <w:pPr>
         <w:numPr>
           <w:ilvl w:val="0"/>
-          <w:numId w:val="1029"/>
+          <w:numId w:val="1060"/>
         </w:numPr>
       </w:pPr>
       <w:r>
@@ -8723,8 +8862,8 @@
         <w:t xml:space="preserve">contributions (e.g. for texts, infographics or short videos).</w:t>
       </w:r>
     </w:p>
-    <w:bookmarkEnd w:id="88"/>
-    <w:bookmarkStart w:id="89" w:name="week-11---promoting-exchange"/>
+    <w:bookmarkEnd w:id="84"/>
+    <w:bookmarkStart w:id="85" w:name="week-11---promoting-exchange"/>
     <w:p>
       <w:pPr>
         <w:pStyle w:val="Heading3"/>
@@ -8957,9 +9096,9 @@
         <w:t xml:space="preserve">your ePortfolio.</w:t>
       </w:r>
     </w:p>
-    <w:bookmarkEnd w:id="89"/>
-    <w:bookmarkEnd w:id="90"/>
-    <w:bookmarkStart w:id="93" w:name="Xfbddf40f36bcaea1b443cc4542f7353f5f85c7d"/>
+    <w:bookmarkEnd w:id="85"/>
+    <w:bookmarkEnd w:id="86"/>
+    <w:bookmarkStart w:id="89" w:name="Xfbddf40f36bcaea1b443cc4542f7353f5f85c7d"/>
     <w:p>
       <w:pPr>
         <w:pStyle w:val="Heading2"/>
@@ -9004,10 +9143,19 @@
       <w:pPr>
         <w:numPr>
           <w:ilvl w:val="0"/>
-          <w:numId w:val="1030"/>
+          <w:numId w:val="1061"/>
         </w:numPr>
         <w:pStyle w:val="Compact"/>
       </w:pPr>
+    </w:p>
+    <w:p>
+      <w:pPr>
+        <w:numPr>
+          <w:ilvl w:val="1"/>
+          <w:numId w:val="1062"/>
+        </w:numPr>
+        <w:pStyle w:val="Compact"/>
+      </w:pPr>
       <w:r>
         <w:t xml:space="preserve">Brief instructions for feedback motivation and reflection</w:t>
       </w:r>
@@ -9016,10 +9164,19 @@
       <w:pPr>
         <w:numPr>
           <w:ilvl w:val="0"/>
-          <w:numId w:val="1030"/>
+          <w:numId w:val="1061"/>
         </w:numPr>
         <w:pStyle w:val="Compact"/>
       </w:pPr>
+    </w:p>
+    <w:p>
+      <w:pPr>
+        <w:numPr>
+          <w:ilvl w:val="1"/>
+          <w:numId w:val="1063"/>
+        </w:numPr>
+        <w:pStyle w:val="Compact"/>
+      </w:pPr>
       <w:r>
         <w:t xml:space="preserve">Continued exchange of topics and collecting ideas for community</w:t>
       </w:r>
@@ -9034,7 +9191,16 @@
       <w:pPr>
         <w:numPr>
           <w:ilvl w:val="0"/>
-          <w:numId w:val="1030"/>
+          <w:numId w:val="1061"/>
+        </w:numPr>
+        <w:pStyle w:val="Compact"/>
+      </w:pPr>
+    </w:p>
+    <w:p>
+      <w:pPr>
+        <w:numPr>
+          <w:ilvl w:val="1"/>
+          <w:numId w:val="1064"/>
         </w:numPr>
         <w:pStyle w:val="Compact"/>
       </w:pPr>
@@ -9068,7 +9234,7 @@
                     </pic:cNvPicPr>
                   </pic:nvPicPr>
                   <pic:blipFill>
-                    <a:blip r:embed="rId91"/>
+                    <a:blip r:embed="rId87"/>
                     <a:stretch>
                       <a:fillRect/>
                     </a:stretch>
@@ -9112,7 +9278,7 @@
         <w:t xml:space="preserve">(https://twitter.com/kleinerw4hnsinn) (CC BY)</w:t>
       </w:r>
     </w:p>
-    <w:bookmarkStart w:id="92" w:name="week-12---retrospective"/>
+    <w:bookmarkStart w:id="88" w:name="week-12---retrospective"/>
     <w:p>
       <w:pPr>
         <w:pStyle w:val="Heading3"/>
@@ -9601,10 +9767,10 @@
         <w:t xml:space="preserve">Many thanks for this already now!</w:t>
       </w:r>
     </w:p>
-    <w:bookmarkEnd w:id="92"/>
-    <w:bookmarkEnd w:id="93"/>
-    <w:bookmarkEnd w:id="94"/>
-    <w:bookmarkStart w:id="95" w:name="lessons-learned"/>
+    <w:bookmarkEnd w:id="88"/>
+    <w:bookmarkEnd w:id="89"/>
+    <w:bookmarkEnd w:id="90"/>
+    <w:bookmarkStart w:id="91" w:name="lessons-learned"/>
     <w:p>
       <w:pPr>
         <w:pStyle w:val="Heading1"/>
@@ -9639,7 +9805,7 @@
       <w:pPr>
         <w:numPr>
           <w:ilvl w:val="0"/>
-          <w:numId w:val="1031"/>
+          <w:numId w:val="1065"/>
         </w:numPr>
       </w:pPr>
       <w:r>
@@ -9650,7 +9816,7 @@
       <w:pPr>
         <w:numPr>
           <w:ilvl w:val="0"/>
-          <w:numId w:val="1031"/>
+          <w:numId w:val="1065"/>
         </w:numPr>
       </w:pPr>
       <w:r>
@@ -9673,7 +9839,7 @@
       <w:pPr>
         <w:numPr>
           <w:ilvl w:val="0"/>
-          <w:numId w:val="1031"/>
+          <w:numId w:val="1065"/>
         </w:numPr>
       </w:pPr>
       <w:r>
@@ -9690,7 +9856,7 @@
       <w:pPr>
         <w:numPr>
           <w:ilvl w:val="0"/>
-          <w:numId w:val="1031"/>
+          <w:numId w:val="1065"/>
         </w:numPr>
       </w:pPr>
       <w:r>
@@ -9701,7 +9867,7 @@
       <w:pPr>
         <w:numPr>
           <w:ilvl w:val="0"/>
-          <w:numId w:val="1031"/>
+          <w:numId w:val="1065"/>
         </w:numPr>
       </w:pPr>
       <w:r>
@@ -9714,8 +9880,8 @@
         <w:t xml:space="preserve">motivation.</w:t>
       </w:r>
     </w:p>
-    <w:bookmarkEnd w:id="95"/>
-    <w:bookmarkStart w:id="100" w:name="appendix"/>
+    <w:bookmarkEnd w:id="91"/>
+    <w:bookmarkStart w:id="96" w:name="appendix"/>
     <w:p>
       <w:pPr>
         <w:pStyle w:val="Heading1"/>
@@ -9724,7 +9890,7 @@
         <w:t xml:space="preserve">Appendix</w:t>
       </w:r>
     </w:p>
-    <w:bookmarkStart w:id="97" w:name="links"/>
+    <w:bookmarkStart w:id="93" w:name="links"/>
     <w:p>
       <w:pPr>
         <w:pStyle w:val="Heading2"/>
@@ -9737,7 +9903,7 @@
       <w:pPr>
         <w:numPr>
           <w:ilvl w:val="0"/>
-          <w:numId w:val="1032"/>
+          <w:numId w:val="1066"/>
         </w:numPr>
       </w:pPr>
       <w:r>
@@ -9748,7 +9914,7 @@
       <w:pPr>
         <w:numPr>
           <w:ilvl w:val="0"/>
-          <w:numId w:val="1032"/>
+          <w:numId w:val="1066"/>
         </w:numPr>
       </w:pPr>
       <w:r>
@@ -9757,7 +9923,7 @@
       <w:r>
         <w:t xml:space="preserve"> </w:t>
       </w:r>
-      <w:hyperlink r:id="rId96">
+      <w:hyperlink r:id="rId92">
         <w:r>
           <w:rPr>
             <w:rStyle w:val="Hyperlink"/>
@@ -9770,7 +9936,7 @@
       <w:pPr>
         <w:numPr>
           <w:ilvl w:val="0"/>
-          <w:numId w:val="1032"/>
+          <w:numId w:val="1066"/>
         </w:numPr>
       </w:pPr>
       <w:r>
@@ -9798,7 +9964,7 @@
       <w:pPr>
         <w:numPr>
           <w:ilvl w:val="0"/>
-          <w:numId w:val="1032"/>
+          <w:numId w:val="1066"/>
         </w:numPr>
       </w:pPr>
       <w:r>
@@ -9811,8 +9977,8 @@
         <w:t xml:space="preserve">&lt;http://www.vwh-verlag.de/vwh/?p=958(German language only)</w:t>
       </w:r>
     </w:p>
-    <w:bookmarkEnd w:id="97"/>
-    <w:bookmarkStart w:id="98" w:name="credits"/>
+    <w:bookmarkEnd w:id="93"/>
+    <w:bookmarkStart w:id="94" w:name="credits"/>
     <w:p>
       <w:pPr>
         <w:pStyle w:val="Heading2"/>
@@ -9847,7 +10013,7 @@
       <w:pPr>
         <w:numPr>
           <w:ilvl w:val="0"/>
-          <w:numId w:val="1033"/>
+          <w:numId w:val="1067"/>
         </w:numPr>
       </w:pPr>
       <w:r>
@@ -9870,7 +10036,7 @@
       <w:pPr>
         <w:numPr>
           <w:ilvl w:val="0"/>
-          <w:numId w:val="1033"/>
+          <w:numId w:val="1067"/>
         </w:numPr>
       </w:pPr>
       <w:r>
@@ -9887,7 +10053,7 @@
       <w:pPr>
         <w:numPr>
           <w:ilvl w:val="0"/>
-          <w:numId w:val="1033"/>
+          <w:numId w:val="1067"/>
         </w:numPr>
       </w:pPr>
       <w:r>
@@ -9904,7 +10070,7 @@
       <w:pPr>
         <w:numPr>
           <w:ilvl w:val="0"/>
-          <w:numId w:val="1033"/>
+          <w:numId w:val="1067"/>
         </w:numPr>
       </w:pPr>
       <w:r>
@@ -9927,7 +10093,7 @@
       <w:pPr>
         <w:numPr>
           <w:ilvl w:val="0"/>
-          <w:numId w:val="1033"/>
+          <w:numId w:val="1067"/>
         </w:numPr>
       </w:pPr>
       <w:r>
@@ -9946,8 +10112,8 @@
         <w:t xml:space="preserve">business!</w:t>
       </w:r>
     </w:p>
-    <w:bookmarkEnd w:id="98"/>
-    <w:bookmarkStart w:id="99" w:name="changelog"/>
+    <w:bookmarkEnd w:id="94"/>
+    <w:bookmarkStart w:id="95" w:name="changelog"/>
     <w:p>
       <w:pPr>
         <w:pStyle w:val="Heading2"/>
@@ -10020,8 +10186,8 @@
         <w:t xml:space="preserve">Version 1.0 17.10.2020 Finalization of the guide including a detailed revision and translation into English</w:t>
       </w:r>
     </w:p>
-    <w:bookmarkEnd w:id="99"/>
-    <w:bookmarkEnd w:id="100"/>
+    <w:bookmarkEnd w:id="95"/>
+    <w:bookmarkEnd w:id="96"/>
     <w:sectPr/>
   </w:body>
 </w:document>
@@ -10289,6 +10455,176 @@
       </w:pPr>
     </w:lvl>
   </w:abstractNum>
+  <w:abstractNum w:abstractNumId="99822">
+    <w:nsid w:val="A99822"/>
+    <w:multiLevelType w:val="multilevel"/>
+    <w:lvl w:ilvl="0">
+      <w:start w:val="2"/>
+      <w:numFmt w:val="upperLetter"/>
+      <w:lvlText w:val="%1)"/>
+      <w:lvlJc w:val="left"/>
+      <w:pPr>
+        <w:ind w:left="720" w:hanging="480"/>
+      </w:pPr>
+    </w:lvl>
+    <w:lvl w:ilvl="1">
+      <w:start w:val="2"/>
+      <w:numFmt w:val="upperLetter"/>
+      <w:lvlText w:val="%2)"/>
+      <w:lvlJc w:val="left"/>
+      <w:pPr>
+        <w:ind w:left="1440" w:hanging="480"/>
+      </w:pPr>
+    </w:lvl>
+    <w:lvl w:ilvl="2">
+      <w:start w:val="2"/>
+      <w:numFmt w:val="upperLetter"/>
+      <w:lvlText w:val="%3)"/>
+      <w:lvlJc w:val="left"/>
+      <w:pPr>
+        <w:ind w:left="2160" w:hanging="480"/>
+      </w:pPr>
+    </w:lvl>
+    <w:lvl w:ilvl="3">
+      <w:start w:val="2"/>
+      <w:numFmt w:val="upperLetter"/>
+      <w:lvlText w:val="%4)"/>
+      <w:lvlJc w:val="left"/>
+      <w:pPr>
+        <w:ind w:left="2880" w:hanging="480"/>
+      </w:pPr>
+    </w:lvl>
+    <w:lvl w:ilvl="4">
+      <w:start w:val="2"/>
+      <w:numFmt w:val="upperLetter"/>
+      <w:lvlText w:val="%5)"/>
+      <w:lvlJc w:val="left"/>
+      <w:pPr>
+        <w:ind w:left="3600" w:hanging="480"/>
+      </w:pPr>
+    </w:lvl>
+    <w:lvl w:ilvl="5">
+      <w:start w:val="2"/>
+      <w:numFmt w:val="upperLetter"/>
+      <w:lvlText w:val="%6)"/>
+      <w:lvlJc w:val="left"/>
+      <w:pPr>
+        <w:ind w:left="4320" w:hanging="480"/>
+      </w:pPr>
+    </w:lvl>
+    <w:lvl w:ilvl="6">
+      <w:start w:val="2"/>
+      <w:numFmt w:val="upperLetter"/>
+      <w:lvlText w:val="%7)"/>
+      <w:lvlJc w:val="left"/>
+      <w:pPr>
+        <w:ind w:left="5040" w:hanging="480"/>
+      </w:pPr>
+    </w:lvl>
+    <w:lvl w:ilvl="7">
+      <w:start w:val="2"/>
+      <w:numFmt w:val="upperLetter"/>
+      <w:lvlText w:val="%8)"/>
+      <w:lvlJc w:val="left"/>
+      <w:pPr>
+        <w:ind w:left="5760" w:hanging="480"/>
+      </w:pPr>
+    </w:lvl>
+    <w:lvl w:ilvl="8">
+      <w:start w:val="2"/>
+      <w:numFmt w:val="upperLetter"/>
+      <w:lvlText w:val="%9)"/>
+      <w:lvlJc w:val="left"/>
+      <w:pPr>
+        <w:ind w:left="6480" w:hanging="480"/>
+      </w:pPr>
+    </w:lvl>
+  </w:abstractNum>
+  <w:abstractNum w:abstractNumId="99823">
+    <w:nsid w:val="A99823"/>
+    <w:multiLevelType w:val="multilevel"/>
+    <w:lvl w:ilvl="0">
+      <w:start w:val="3"/>
+      <w:numFmt w:val="upperLetter"/>
+      <w:lvlText w:val="%1)"/>
+      <w:lvlJc w:val="left"/>
+      <w:pPr>
+        <w:ind w:left="720" w:hanging="480"/>
+      </w:pPr>
+    </w:lvl>
+    <w:lvl w:ilvl="1">
+      <w:start w:val="3"/>
+      <w:numFmt w:val="upperLetter"/>
+      <w:lvlText w:val="%2)"/>
+      <w:lvlJc w:val="left"/>
+      <w:pPr>
+        <w:ind w:left="1440" w:hanging="480"/>
+      </w:pPr>
+    </w:lvl>
+    <w:lvl w:ilvl="2">
+      <w:start w:val="3"/>
+      <w:numFmt w:val="upperLetter"/>
+      <w:lvlText w:val="%3)"/>
+      <w:lvlJc w:val="left"/>
+      <w:pPr>
+        <w:ind w:left="2160" w:hanging="480"/>
+      </w:pPr>
+    </w:lvl>
+    <w:lvl w:ilvl="3">
+      <w:start w:val="3"/>
+      <w:numFmt w:val="upperLetter"/>
+      <w:lvlText w:val="%4)"/>
+      <w:lvlJc w:val="left"/>
+      <w:pPr>
+        <w:ind w:left="2880" w:hanging="480"/>
+      </w:pPr>
+    </w:lvl>
+    <w:lvl w:ilvl="4">
+      <w:start w:val="3"/>
+      <w:numFmt w:val="upperLetter"/>
+      <w:lvlText w:val="%5)"/>
+      <w:lvlJc w:val="left"/>
+      <w:pPr>
+        <w:ind w:left="3600" w:hanging="480"/>
+      </w:pPr>
+    </w:lvl>
+    <w:lvl w:ilvl="5">
+      <w:start w:val="3"/>
+      <w:numFmt w:val="upperLetter"/>
+      <w:lvlText w:val="%6)"/>
+      <w:lvlJc w:val="left"/>
+      <w:pPr>
+        <w:ind w:left="4320" w:hanging="480"/>
+      </w:pPr>
+    </w:lvl>
+    <w:lvl w:ilvl="6">
+      <w:start w:val="3"/>
+      <w:numFmt w:val="upperLetter"/>
+      <w:lvlText w:val="%7)"/>
+      <w:lvlJc w:val="left"/>
+      <w:pPr>
+        <w:ind w:left="5040" w:hanging="480"/>
+      </w:pPr>
+    </w:lvl>
+    <w:lvl w:ilvl="7">
+      <w:start w:val="3"/>
+      <w:numFmt w:val="upperLetter"/>
+      <w:lvlText w:val="%8)"/>
+      <w:lvlJc w:val="left"/>
+      <w:pPr>
+        <w:ind w:left="5760" w:hanging="480"/>
+      </w:pPr>
+    </w:lvl>
+    <w:lvl w:ilvl="8">
+      <w:start w:val="3"/>
+      <w:numFmt w:val="upperLetter"/>
+      <w:lvlText w:val="%9)"/>
+      <w:lvlJc w:val="left"/>
+      <w:pPr>
+        <w:ind w:left="6480" w:hanging="480"/>
+      </w:pPr>
+    </w:lvl>
+  </w:abstractNum>
   <w:abstractNum w:abstractNumId="99824">
     <w:nsid w:val="A99824"/>
     <w:multiLevelType w:val="multilevel"/>
@@ -10366,6 +10702,176 @@
     </w:lvl>
     <w:lvl w:ilvl="8">
       <w:start w:val="4"/>
+      <w:numFmt w:val="upperLetter"/>
+      <w:lvlText w:val="%9)"/>
+      <w:lvlJc w:val="left"/>
+      <w:pPr>
+        <w:ind w:left="6480" w:hanging="480"/>
+      </w:pPr>
+    </w:lvl>
+  </w:abstractNum>
+  <w:abstractNum w:abstractNumId="99825">
+    <w:nsid w:val="A99825"/>
+    <w:multiLevelType w:val="multilevel"/>
+    <w:lvl w:ilvl="0">
+      <w:start w:val="5"/>
+      <w:numFmt w:val="upperLetter"/>
+      <w:lvlText w:val="%1)"/>
+      <w:lvlJc w:val="left"/>
+      <w:pPr>
+        <w:ind w:left="720" w:hanging="480"/>
+      </w:pPr>
+    </w:lvl>
+    <w:lvl w:ilvl="1">
+      <w:start w:val="5"/>
+      <w:numFmt w:val="upperLetter"/>
+      <w:lvlText w:val="%2)"/>
+      <w:lvlJc w:val="left"/>
+      <w:pPr>
+        <w:ind w:left="1440" w:hanging="480"/>
+      </w:pPr>
+    </w:lvl>
+    <w:lvl w:ilvl="2">
+      <w:start w:val="5"/>
+      <w:numFmt w:val="upperLetter"/>
+      <w:lvlText w:val="%3)"/>
+      <w:lvlJc w:val="left"/>
+      <w:pPr>
+        <w:ind w:left="2160" w:hanging="480"/>
+      </w:pPr>
+    </w:lvl>
+    <w:lvl w:ilvl="3">
+      <w:start w:val="5"/>
+      <w:numFmt w:val="upperLetter"/>
+      <w:lvlText w:val="%4)"/>
+      <w:lvlJc w:val="left"/>
+      <w:pPr>
+        <w:ind w:left="2880" w:hanging="480"/>
+      </w:pPr>
+    </w:lvl>
+    <w:lvl w:ilvl="4">
+      <w:start w:val="5"/>
+      <w:numFmt w:val="upperLetter"/>
+      <w:lvlText w:val="%5)"/>
+      <w:lvlJc w:val="left"/>
+      <w:pPr>
+        <w:ind w:left="3600" w:hanging="480"/>
+      </w:pPr>
+    </w:lvl>
+    <w:lvl w:ilvl="5">
+      <w:start w:val="5"/>
+      <w:numFmt w:val="upperLetter"/>
+      <w:lvlText w:val="%6)"/>
+      <w:lvlJc w:val="left"/>
+      <w:pPr>
+        <w:ind w:left="4320" w:hanging="480"/>
+      </w:pPr>
+    </w:lvl>
+    <w:lvl w:ilvl="6">
+      <w:start w:val="5"/>
+      <w:numFmt w:val="upperLetter"/>
+      <w:lvlText w:val="%7)"/>
+      <w:lvlJc w:val="left"/>
+      <w:pPr>
+        <w:ind w:left="5040" w:hanging="480"/>
+      </w:pPr>
+    </w:lvl>
+    <w:lvl w:ilvl="7">
+      <w:start w:val="5"/>
+      <w:numFmt w:val="upperLetter"/>
+      <w:lvlText w:val="%8)"/>
+      <w:lvlJc w:val="left"/>
+      <w:pPr>
+        <w:ind w:left="5760" w:hanging="480"/>
+      </w:pPr>
+    </w:lvl>
+    <w:lvl w:ilvl="8">
+      <w:start w:val="5"/>
+      <w:numFmt w:val="upperLetter"/>
+      <w:lvlText w:val="%9)"/>
+      <w:lvlJc w:val="left"/>
+      <w:pPr>
+        <w:ind w:left="6480" w:hanging="480"/>
+      </w:pPr>
+    </w:lvl>
+  </w:abstractNum>
+  <w:abstractNum w:abstractNumId="99826">
+    <w:nsid w:val="A99826"/>
+    <w:multiLevelType w:val="multilevel"/>
+    <w:lvl w:ilvl="0">
+      <w:start w:val="6"/>
+      <w:numFmt w:val="upperLetter"/>
+      <w:lvlText w:val="%1)"/>
+      <w:lvlJc w:val="left"/>
+      <w:pPr>
+        <w:ind w:left="720" w:hanging="480"/>
+      </w:pPr>
+    </w:lvl>
+    <w:lvl w:ilvl="1">
+      <w:start w:val="6"/>
+      <w:numFmt w:val="upperLetter"/>
+      <w:lvlText w:val="%2)"/>
+      <w:lvlJc w:val="left"/>
+      <w:pPr>
+        <w:ind w:left="1440" w:hanging="480"/>
+      </w:pPr>
+    </w:lvl>
+    <w:lvl w:ilvl="2">
+      <w:start w:val="6"/>
+      <w:numFmt w:val="upperLetter"/>
+      <w:lvlText w:val="%3)"/>
+      <w:lvlJc w:val="left"/>
+      <w:pPr>
+        <w:ind w:left="2160" w:hanging="480"/>
+      </w:pPr>
+    </w:lvl>
+    <w:lvl w:ilvl="3">
+      <w:start w:val="6"/>
+      <w:numFmt w:val="upperLetter"/>
+      <w:lvlText w:val="%4)"/>
+      <w:lvlJc w:val="left"/>
+      <w:pPr>
+        <w:ind w:left="2880" w:hanging="480"/>
+      </w:pPr>
+    </w:lvl>
+    <w:lvl w:ilvl="4">
+      <w:start w:val="6"/>
+      <w:numFmt w:val="upperLetter"/>
+      <w:lvlText w:val="%5)"/>
+      <w:lvlJc w:val="left"/>
+      <w:pPr>
+        <w:ind w:left="3600" w:hanging="480"/>
+      </w:pPr>
+    </w:lvl>
+    <w:lvl w:ilvl="5">
+      <w:start w:val="6"/>
+      <w:numFmt w:val="upperLetter"/>
+      <w:lvlText w:val="%6)"/>
+      <w:lvlJc w:val="left"/>
+      <w:pPr>
+        <w:ind w:left="4320" w:hanging="480"/>
+      </w:pPr>
+    </w:lvl>
+    <w:lvl w:ilvl="6">
+      <w:start w:val="6"/>
+      <w:numFmt w:val="upperLetter"/>
+      <w:lvlText w:val="%7)"/>
+      <w:lvlJc w:val="left"/>
+      <w:pPr>
+        <w:ind w:left="5040" w:hanging="480"/>
+      </w:pPr>
+    </w:lvl>
+    <w:lvl w:ilvl="7">
+      <w:start w:val="6"/>
+      <w:numFmt w:val="upperLetter"/>
+      <w:lvlText w:val="%8)"/>
+      <w:lvlJc w:val="left"/>
+      <w:pPr>
+        <w:ind w:left="5760" w:hanging="480"/>
+      </w:pPr>
+    </w:lvl>
+    <w:lvl w:ilvl="8">
+      <w:start w:val="6"/>
       <w:numFmt w:val="upperLetter"/>
       <w:lvlText w:val="%9)"/>
       <w:lvlJc w:val="left"/>
@@ -10451,91 +10957,6 @@
     </w:lvl>
     <w:lvl w:ilvl="8">
       <w:start w:val="1"/>
-      <w:numFmt w:val="decimal"/>
-      <w:lvlText w:val="%9."/>
-      <w:lvlJc w:val="left"/>
-      <w:pPr>
-        <w:ind w:left="6480" w:hanging="480"/>
-      </w:pPr>
-    </w:lvl>
-  </w:abstractNum>
-  <w:abstractNum w:abstractNumId="99412">
-    <w:nsid w:val="A99412"/>
-    <w:multiLevelType w:val="multilevel"/>
-    <w:lvl w:ilvl="0">
-      <w:start w:val="2"/>
-      <w:numFmt w:val="decimal"/>
-      <w:lvlText w:val="%1."/>
-      <w:lvlJc w:val="left"/>
-      <w:pPr>
-        <w:ind w:left="720" w:hanging="480"/>
-      </w:pPr>
-    </w:lvl>
-    <w:lvl w:ilvl="1">
-      <w:start w:val="2"/>
-      <w:numFmt w:val="decimal"/>
-      <w:lvlText w:val="%2."/>
-      <w:lvlJc w:val="left"/>
-      <w:pPr>
-        <w:ind w:left="1440" w:hanging="480"/>
-      </w:pPr>
-    </w:lvl>
-    <w:lvl w:ilvl="2">
-      <w:start w:val="2"/>
-      <w:numFmt w:val="decimal"/>
-      <w:lvlText w:val="%3."/>
-      <w:lvlJc w:val="left"/>
-      <w:pPr>
-        <w:ind w:left="2160" w:hanging="480"/>
-      </w:pPr>
-    </w:lvl>
-    <w:lvl w:ilvl="3">
-      <w:start w:val="2"/>
-      <w:numFmt w:val="decimal"/>
-      <w:lvlText w:val="%4."/>
-      <w:lvlJc w:val="left"/>
-      <w:pPr>
-        <w:ind w:left="2880" w:hanging="480"/>
-      </w:pPr>
-    </w:lvl>
-    <w:lvl w:ilvl="4">
-      <w:start w:val="2"/>
-      <w:numFmt w:val="decimal"/>
-      <w:lvlText w:val="%5."/>
-      <w:lvlJc w:val="left"/>
-      <w:pPr>
-        <w:ind w:left="3600" w:hanging="480"/>
-      </w:pPr>
-    </w:lvl>
-    <w:lvl w:ilvl="5">
-      <w:start w:val="2"/>
-      <w:numFmt w:val="decimal"/>
-      <w:lvlText w:val="%6."/>
-      <w:lvlJc w:val="left"/>
-      <w:pPr>
-        <w:ind w:left="4320" w:hanging="480"/>
-      </w:pPr>
-    </w:lvl>
-    <w:lvl w:ilvl="6">
-      <w:start w:val="2"/>
-      <w:numFmt w:val="decimal"/>
-      <w:lvlText w:val="%7."/>
-      <w:lvlJc w:val="left"/>
-      <w:pPr>
-        <w:ind w:left="5040" w:hanging="480"/>
-      </w:pPr>
-    </w:lvl>
-    <w:lvl w:ilvl="7">
-      <w:start w:val="2"/>
-      <w:numFmt w:val="decimal"/>
-      <w:lvlText w:val="%8."/>
-      <w:lvlJc w:val="left"/>
-      <w:pPr>
-        <w:ind w:left="5760" w:hanging="480"/>
-      </w:pPr>
-    </w:lvl>
-    <w:lvl w:ilvl="8">
-      <w:start w:val="2"/>
       <w:numFmt w:val="decimal"/>
       <w:lvlText w:val="%9."/>
       <w:lvlJc w:val="left"/>
@@ -10572,6 +10993,9 @@
     <w:abstractNumId w:val="991"/>
   </w:num>
   <w:num w:numId="1009">
+    <w:abstractNumId w:val="991"/>
+  </w:num>
+  <w:num w:numId="1010">
     <w:abstractNumId w:val="99821"/>
     <w:lvlOverride w:ilvl="0">
       <w:startOverride w:val="1"/>
@@ -10601,7 +11025,70 @@
       <w:startOverride w:val="1"/>
     </w:lvlOverride>
   </w:num>
-  <w:num w:numId="1010">
+  <w:num w:numId="1011">
+    <w:abstractNumId w:val="99822"/>
+    <w:lvlOverride w:ilvl="0">
+      <w:startOverride w:val="2"/>
+    </w:lvlOverride>
+    <w:lvlOverride w:ilvl="1">
+      <w:startOverride w:val="2"/>
+    </w:lvlOverride>
+    <w:lvlOverride w:ilvl="2">
+      <w:startOverride w:val="2"/>
+    </w:lvlOverride>
+    <w:lvlOverride w:ilvl="3">
+      <w:startOverride w:val="2"/>
+    </w:lvlOverride>
+    <w:lvlOverride w:ilvl="4">
+      <w:startOverride w:val="2"/>
+    </w:lvlOverride>
+    <w:lvlOverride w:ilvl="5">
+      <w:startOverride w:val="2"/>
+    </w:lvlOverride>
+    <w:lvlOverride w:ilvl="6">
+      <w:startOverride w:val="2"/>
+    </w:lvlOverride>
+    <w:lvlOverride w:ilvl="7">
+      <w:startOverride w:val="2"/>
+    </w:lvlOverride>
+    <w:lvlOverride w:ilvl="8">
+      <w:startOverride w:val="2"/>
+    </w:lvlOverride>
+  </w:num>
+  <w:num w:numId="1012">
+    <w:abstractNumId w:val="99823"/>
+    <w:lvlOverride w:ilvl="0">
+      <w:startOverride w:val="3"/>
+    </w:lvlOverride>
+    <w:lvlOverride w:ilvl="1">
+      <w:startOverride w:val="3"/>
+    </w:lvlOverride>
+    <w:lvlOverride w:ilvl="2">
+      <w:startOverride w:val="3"/>
+    </w:lvlOverride>
+    <w:lvlOverride w:ilvl="3">
+      <w:startOverride w:val="3"/>
+    </w:lvlOverride>
+    <w:lvlOverride w:ilvl="4">
+      <w:startOverride w:val="3"/>
+    </w:lvlOverride>
+    <w:lvlOverride w:ilvl="5">
+      <w:startOverride w:val="3"/>
+    </w:lvlOverride>
+    <w:lvlOverride w:ilvl="6">
+      <w:startOverride w:val="3"/>
+    </w:lvlOverride>
+    <w:lvlOverride w:ilvl="7">
+      <w:startOverride w:val="3"/>
+    </w:lvlOverride>
+    <w:lvlOverride w:ilvl="8">
+      <w:startOverride w:val="3"/>
+    </w:lvlOverride>
+  </w:num>
+  <w:num w:numId="1013">
+    <w:abstractNumId w:val="991"/>
+  </w:num>
+  <w:num w:numId="1014">
     <w:abstractNumId w:val="99824"/>
     <w:lvlOverride w:ilvl="0">
       <w:startOverride w:val="4"/>
@@ -10631,191 +11118,71 @@
       <w:startOverride w:val="4"/>
     </w:lvlOverride>
   </w:num>
-  <w:num w:numId="1011">
+  <w:num w:numId="1015">
+    <w:abstractNumId w:val="99825"/>
+    <w:lvlOverride w:ilvl="0">
+      <w:startOverride w:val="5"/>
+    </w:lvlOverride>
+    <w:lvlOverride w:ilvl="1">
+      <w:startOverride w:val="5"/>
+    </w:lvlOverride>
+    <w:lvlOverride w:ilvl="2">
+      <w:startOverride w:val="5"/>
+    </w:lvlOverride>
+    <w:lvlOverride w:ilvl="3">
+      <w:startOverride w:val="5"/>
+    </w:lvlOverride>
+    <w:lvlOverride w:ilvl="4">
+      <w:startOverride w:val="5"/>
+    </w:lvlOverride>
+    <w:lvlOverride w:ilvl="5">
+      <w:startOverride w:val="5"/>
+    </w:lvlOverride>
+    <w:lvlOverride w:ilvl="6">
+      <w:startOverride w:val="5"/>
+    </w:lvlOverride>
+    <w:lvlOverride w:ilvl="7">
+      <w:startOverride w:val="5"/>
+    </w:lvlOverride>
+    <w:lvlOverride w:ilvl="8">
+      <w:startOverride w:val="5"/>
+    </w:lvlOverride>
+  </w:num>
+  <w:num w:numId="1016">
+    <w:abstractNumId w:val="99826"/>
+    <w:lvlOverride w:ilvl="0">
+      <w:startOverride w:val="6"/>
+    </w:lvlOverride>
+    <w:lvlOverride w:ilvl="1">
+      <w:startOverride w:val="6"/>
+    </w:lvlOverride>
+    <w:lvlOverride w:ilvl="2">
+      <w:startOverride w:val="6"/>
+    </w:lvlOverride>
+    <w:lvlOverride w:ilvl="3">
+      <w:startOverride w:val="6"/>
+    </w:lvlOverride>
+    <w:lvlOverride w:ilvl="4">
+      <w:startOverride w:val="6"/>
+    </w:lvlOverride>
+    <w:lvlOverride w:ilvl="5">
+      <w:startOverride w:val="6"/>
+    </w:lvlOverride>
+    <w:lvlOverride w:ilvl="6">
+      <w:startOverride w:val="6"/>
+    </w:lvlOverride>
+    <w:lvlOverride w:ilvl="7">
+      <w:startOverride w:val="6"/>
+    </w:lvlOverride>
+    <w:lvlOverride w:ilvl="8">
+      <w:startOverride w:val="6"/>
+    </w:lvlOverride>
+  </w:num>
+  <w:num w:numId="1017">
     <w:abstractNumId w:val="991"/>
   </w:num>
-  <w:num w:numId="1012">
+  <w:num w:numId="1018">
     <w:abstractNumId w:val="991"/>
-  </w:num>
-  <w:num w:numId="1013">
-    <w:abstractNumId w:val="99411"/>
-    <w:lvlOverride w:ilvl="0">
-      <w:startOverride w:val="1"/>
-    </w:lvlOverride>
-    <w:lvlOverride w:ilvl="1">
-      <w:startOverride w:val="1"/>
-    </w:lvlOverride>
-    <w:lvlOverride w:ilvl="2">
-      <w:startOverride w:val="1"/>
-    </w:lvlOverride>
-    <w:lvlOverride w:ilvl="3">
-      <w:startOverride w:val="1"/>
-    </w:lvlOverride>
-    <w:lvlOverride w:ilvl="4">
-      <w:startOverride w:val="1"/>
-    </w:lvlOverride>
-    <w:lvlOverride w:ilvl="5">
-      <w:startOverride w:val="1"/>
-    </w:lvlOverride>
-    <w:lvlOverride w:ilvl="6">
-      <w:startOverride w:val="1"/>
-    </w:lvlOverride>
-    <w:lvlOverride w:ilvl="7">
-      <w:startOverride w:val="1"/>
-    </w:lvlOverride>
-    <w:lvlOverride w:ilvl="8">
-      <w:startOverride w:val="1"/>
-    </w:lvlOverride>
-  </w:num>
-  <w:num w:numId="1014">
-    <w:abstractNumId w:val="99412"/>
-    <w:lvlOverride w:ilvl="0">
-      <w:startOverride w:val="2"/>
-    </w:lvlOverride>
-    <w:lvlOverride w:ilvl="1">
-      <w:startOverride w:val="2"/>
-    </w:lvlOverride>
-    <w:lvlOverride w:ilvl="2">
-      <w:startOverride w:val="2"/>
-    </w:lvlOverride>
-    <w:lvlOverride w:ilvl="3">
-      <w:startOverride w:val="2"/>
-    </w:lvlOverride>
-    <w:lvlOverride w:ilvl="4">
-      <w:startOverride w:val="2"/>
-    </w:lvlOverride>
-    <w:lvlOverride w:ilvl="5">
-      <w:startOverride w:val="2"/>
-    </w:lvlOverride>
-    <w:lvlOverride w:ilvl="6">
-      <w:startOverride w:val="2"/>
-    </w:lvlOverride>
-    <w:lvlOverride w:ilvl="7">
-      <w:startOverride w:val="2"/>
-    </w:lvlOverride>
-    <w:lvlOverride w:ilvl="8">
-      <w:startOverride w:val="2"/>
-    </w:lvlOverride>
-  </w:num>
-  <w:num w:numId="1015">
-    <w:abstractNumId w:val="99821"/>
-    <w:lvlOverride w:ilvl="0">
-      <w:startOverride w:val="1"/>
-    </w:lvlOverride>
-    <w:lvlOverride w:ilvl="1">
-      <w:startOverride w:val="1"/>
-    </w:lvlOverride>
-    <w:lvlOverride w:ilvl="2">
-      <w:startOverride w:val="1"/>
-    </w:lvlOverride>
-    <w:lvlOverride w:ilvl="3">
-      <w:startOverride w:val="1"/>
-    </w:lvlOverride>
-    <w:lvlOverride w:ilvl="4">
-      <w:startOverride w:val="1"/>
-    </w:lvlOverride>
-    <w:lvlOverride w:ilvl="5">
-      <w:startOverride w:val="1"/>
-    </w:lvlOverride>
-    <w:lvlOverride w:ilvl="6">
-      <w:startOverride w:val="1"/>
-    </w:lvlOverride>
-    <w:lvlOverride w:ilvl="7">
-      <w:startOverride w:val="1"/>
-    </w:lvlOverride>
-    <w:lvlOverride w:ilvl="8">
-      <w:startOverride w:val="1"/>
-    </w:lvlOverride>
-  </w:num>
-  <w:num w:numId="1016">
-    <w:abstractNumId w:val="99824"/>
-    <w:lvlOverride w:ilvl="0">
-      <w:startOverride w:val="4"/>
-    </w:lvlOverride>
-    <w:lvlOverride w:ilvl="1">
-      <w:startOverride w:val="4"/>
-    </w:lvlOverride>
-    <w:lvlOverride w:ilvl="2">
-      <w:startOverride w:val="4"/>
-    </w:lvlOverride>
-    <w:lvlOverride w:ilvl="3">
-      <w:startOverride w:val="4"/>
-    </w:lvlOverride>
-    <w:lvlOverride w:ilvl="4">
-      <w:startOverride w:val="4"/>
-    </w:lvlOverride>
-    <w:lvlOverride w:ilvl="5">
-      <w:startOverride w:val="4"/>
-    </w:lvlOverride>
-    <w:lvlOverride w:ilvl="6">
-      <w:startOverride w:val="4"/>
-    </w:lvlOverride>
-    <w:lvlOverride w:ilvl="7">
-      <w:startOverride w:val="4"/>
-    </w:lvlOverride>
-    <w:lvlOverride w:ilvl="8">
-      <w:startOverride w:val="4"/>
-    </w:lvlOverride>
-  </w:num>
-  <w:num w:numId="1017">
-    <w:abstractNumId w:val="99821"/>
-    <w:lvlOverride w:ilvl="0">
-      <w:startOverride w:val="1"/>
-    </w:lvlOverride>
-    <w:lvlOverride w:ilvl="1">
-      <w:startOverride w:val="1"/>
-    </w:lvlOverride>
-    <w:lvlOverride w:ilvl="2">
-      <w:startOverride w:val="1"/>
-    </w:lvlOverride>
-    <w:lvlOverride w:ilvl="3">
-      <w:startOverride w:val="1"/>
-    </w:lvlOverride>
-    <w:lvlOverride w:ilvl="4">
-      <w:startOverride w:val="1"/>
-    </w:lvlOverride>
-    <w:lvlOverride w:ilvl="5">
-      <w:startOverride w:val="1"/>
-    </w:lvlOverride>
-    <w:lvlOverride w:ilvl="6">
-      <w:startOverride w:val="1"/>
-    </w:lvlOverride>
-    <w:lvlOverride w:ilvl="7">
-      <w:startOverride w:val="1"/>
-    </w:lvlOverride>
-    <w:lvlOverride w:ilvl="8">
-      <w:startOverride w:val="1"/>
-    </w:lvlOverride>
-  </w:num>
-  <w:num w:numId="1018">
-    <w:abstractNumId w:val="99824"/>
-    <w:lvlOverride w:ilvl="0">
-      <w:startOverride w:val="4"/>
-    </w:lvlOverride>
-    <w:lvlOverride w:ilvl="1">
-      <w:startOverride w:val="4"/>
-    </w:lvlOverride>
-    <w:lvlOverride w:ilvl="2">
-      <w:startOverride w:val="4"/>
-    </w:lvlOverride>
-    <w:lvlOverride w:ilvl="3">
-      <w:startOverride w:val="4"/>
-    </w:lvlOverride>
-    <w:lvlOverride w:ilvl="4">
-      <w:startOverride w:val="4"/>
-    </w:lvlOverride>
-    <w:lvlOverride w:ilvl="5">
-      <w:startOverride w:val="4"/>
-    </w:lvlOverride>
-    <w:lvlOverride w:ilvl="6">
-      <w:startOverride w:val="4"/>
-    </w:lvlOverride>
-    <w:lvlOverride w:ilvl="7">
-      <w:startOverride w:val="4"/>
-    </w:lvlOverride>
-    <w:lvlOverride w:ilvl="8">
-      <w:startOverride w:val="4"/>
-    </w:lvlOverride>
   </w:num>
   <w:num w:numId="1019">
     <w:abstractNumId w:val="991"/>
@@ -10851,78 +11218,69 @@
     </w:lvlOverride>
   </w:num>
   <w:num w:numId="1021">
-    <w:abstractNumId w:val="99824"/>
+    <w:abstractNumId w:val="99822"/>
     <w:lvlOverride w:ilvl="0">
-      <w:startOverride w:val="4"/>
+      <w:startOverride w:val="2"/>
     </w:lvlOverride>
     <w:lvlOverride w:ilvl="1">
-      <w:startOverride w:val="4"/>
+      <w:startOverride w:val="2"/>
     </w:lvlOverride>
     <w:lvlOverride w:ilvl="2">
-      <w:startOverride w:val="4"/>
+      <w:startOverride w:val="2"/>
     </w:lvlOverride>
     <w:lvlOverride w:ilvl="3">
-      <w:startOverride w:val="4"/>
+      <w:startOverride w:val="2"/>
     </w:lvlOverride>
     <w:lvlOverride w:ilvl="4">
-      <w:startOverride w:val="4"/>
+      <w:startOverride w:val="2"/>
     </w:lvlOverride>
     <w:lvlOverride w:ilvl="5">
-      <w:startOverride w:val="4"/>
+      <w:startOverride w:val="2"/>
     </w:lvlOverride>
     <w:lvlOverride w:ilvl="6">
-      <w:startOverride w:val="4"/>
+      <w:startOverride w:val="2"/>
     </w:lvlOverride>
     <w:lvlOverride w:ilvl="7">
-      <w:startOverride w:val="4"/>
+      <w:startOverride w:val="2"/>
     </w:lvlOverride>
     <w:lvlOverride w:ilvl="8">
-      <w:startOverride w:val="4"/>
+      <w:startOverride w:val="2"/>
     </w:lvlOverride>
   </w:num>
   <w:num w:numId="1022">
-    <w:abstractNumId w:val="991"/>
+    <w:abstractNumId w:val="99823"/>
+    <w:lvlOverride w:ilvl="0">
+      <w:startOverride w:val="3"/>
+    </w:lvlOverride>
+    <w:lvlOverride w:ilvl="1">
+      <w:startOverride w:val="3"/>
+    </w:lvlOverride>
+    <w:lvlOverride w:ilvl="2">
+      <w:startOverride w:val="3"/>
+    </w:lvlOverride>
+    <w:lvlOverride w:ilvl="3">
+      <w:startOverride w:val="3"/>
+    </w:lvlOverride>
+    <w:lvlOverride w:ilvl="4">
+      <w:startOverride w:val="3"/>
+    </w:lvlOverride>
+    <w:lvlOverride w:ilvl="5">
+      <w:startOverride w:val="3"/>
+    </w:lvlOverride>
+    <w:lvlOverride w:ilvl="6">
+      <w:startOverride w:val="3"/>
+    </w:lvlOverride>
+    <w:lvlOverride w:ilvl="7">
+      <w:startOverride w:val="3"/>
+    </w:lvlOverride>
+    <w:lvlOverride w:ilvl="8">
+      <w:startOverride w:val="3"/>
+    </w:lvlOverride>
   </w:num>
   <w:num w:numId="1023">
     <w:abstractNumId w:val="991"/>
   </w:num>
   <w:num w:numId="1024">
-    <w:abstractNumId w:val="991"/>
-  </w:num>
-  <w:num w:numId="1025">
-    <w:abstractNumId w:val="991"/>
-  </w:num>
-  <w:num w:numId="1026">
-    <w:abstractNumId w:val="99821"/>
-    <w:lvlOverride w:ilvl="0">
-      <w:startOverride w:val="1"/>
-    </w:lvlOverride>
-    <w:lvlOverride w:ilvl="1">
-      <w:startOverride w:val="1"/>
-    </w:lvlOverride>
-    <w:lvlOverride w:ilvl="2">
-      <w:startOverride w:val="1"/>
-    </w:lvlOverride>
-    <w:lvlOverride w:ilvl="3">
-      <w:startOverride w:val="1"/>
-    </w:lvlOverride>
-    <w:lvlOverride w:ilvl="4">
-      <w:startOverride w:val="1"/>
-    </w:lvlOverride>
-    <w:lvlOverride w:ilvl="5">
-      <w:startOverride w:val="1"/>
-    </w:lvlOverride>
-    <w:lvlOverride w:ilvl="6">
-      <w:startOverride w:val="1"/>
-    </w:lvlOverride>
-    <w:lvlOverride w:ilvl="7">
-      <w:startOverride w:val="1"/>
-    </w:lvlOverride>
-    <w:lvlOverride w:ilvl="8">
-      <w:startOverride w:val="1"/>
-    </w:lvlOverride>
-  </w:num>
-  <w:num w:numId="1027">
     <w:abstractNumId w:val="99824"/>
     <w:lvlOverride w:ilvl="0">
       <w:startOverride w:val="4"/>
@@ -10951,6 +11309,69 @@
     <w:lvlOverride w:ilvl="8">
       <w:startOverride w:val="4"/>
     </w:lvlOverride>
+  </w:num>
+  <w:num w:numId="1025">
+    <w:abstractNumId w:val="99825"/>
+    <w:lvlOverride w:ilvl="0">
+      <w:startOverride w:val="5"/>
+    </w:lvlOverride>
+    <w:lvlOverride w:ilvl="1">
+      <w:startOverride w:val="5"/>
+    </w:lvlOverride>
+    <w:lvlOverride w:ilvl="2">
+      <w:startOverride w:val="5"/>
+    </w:lvlOverride>
+    <w:lvlOverride w:ilvl="3">
+      <w:startOverride w:val="5"/>
+    </w:lvlOverride>
+    <w:lvlOverride w:ilvl="4">
+      <w:startOverride w:val="5"/>
+    </w:lvlOverride>
+    <w:lvlOverride w:ilvl="5">
+      <w:startOverride w:val="5"/>
+    </w:lvlOverride>
+    <w:lvlOverride w:ilvl="6">
+      <w:startOverride w:val="5"/>
+    </w:lvlOverride>
+    <w:lvlOverride w:ilvl="7">
+      <w:startOverride w:val="5"/>
+    </w:lvlOverride>
+    <w:lvlOverride w:ilvl="8">
+      <w:startOverride w:val="5"/>
+    </w:lvlOverride>
+  </w:num>
+  <w:num w:numId="1026">
+    <w:abstractNumId w:val="99826"/>
+    <w:lvlOverride w:ilvl="0">
+      <w:startOverride w:val="6"/>
+    </w:lvlOverride>
+    <w:lvlOverride w:ilvl="1">
+      <w:startOverride w:val="6"/>
+    </w:lvlOverride>
+    <w:lvlOverride w:ilvl="2">
+      <w:startOverride w:val="6"/>
+    </w:lvlOverride>
+    <w:lvlOverride w:ilvl="3">
+      <w:startOverride w:val="6"/>
+    </w:lvlOverride>
+    <w:lvlOverride w:ilvl="4">
+      <w:startOverride w:val="6"/>
+    </w:lvlOverride>
+    <w:lvlOverride w:ilvl="5">
+      <w:startOverride w:val="6"/>
+    </w:lvlOverride>
+    <w:lvlOverride w:ilvl="6">
+      <w:startOverride w:val="6"/>
+    </w:lvlOverride>
+    <w:lvlOverride w:ilvl="7">
+      <w:startOverride w:val="6"/>
+    </w:lvlOverride>
+    <w:lvlOverride w:ilvl="8">
+      <w:startOverride w:val="6"/>
+    </w:lvlOverride>
+  </w:num>
+  <w:num w:numId="1027">
+    <w:abstractNumId w:val="991"/>
   </w:num>
   <w:num w:numId="1028">
     <w:abstractNumId w:val="99821"/>
@@ -10983,9 +11404,165 @@
     </w:lvlOverride>
   </w:num>
   <w:num w:numId="1029">
+    <w:abstractNumId w:val="99822"/>
+    <w:lvlOverride w:ilvl="0">
+      <w:startOverride w:val="2"/>
+    </w:lvlOverride>
+    <w:lvlOverride w:ilvl="1">
+      <w:startOverride w:val="2"/>
+    </w:lvlOverride>
+    <w:lvlOverride w:ilvl="2">
+      <w:startOverride w:val="2"/>
+    </w:lvlOverride>
+    <w:lvlOverride w:ilvl="3">
+      <w:startOverride w:val="2"/>
+    </w:lvlOverride>
+    <w:lvlOverride w:ilvl="4">
+      <w:startOverride w:val="2"/>
+    </w:lvlOverride>
+    <w:lvlOverride w:ilvl="5">
+      <w:startOverride w:val="2"/>
+    </w:lvlOverride>
+    <w:lvlOverride w:ilvl="6">
+      <w:startOverride w:val="2"/>
+    </w:lvlOverride>
+    <w:lvlOverride w:ilvl="7">
+      <w:startOverride w:val="2"/>
+    </w:lvlOverride>
+    <w:lvlOverride w:ilvl="8">
+      <w:startOverride w:val="2"/>
+    </w:lvlOverride>
+  </w:num>
+  <w:num w:numId="1030">
+    <w:abstractNumId w:val="99823"/>
+    <w:lvlOverride w:ilvl="0">
+      <w:startOverride w:val="3"/>
+    </w:lvlOverride>
+    <w:lvlOverride w:ilvl="1">
+      <w:startOverride w:val="3"/>
+    </w:lvlOverride>
+    <w:lvlOverride w:ilvl="2">
+      <w:startOverride w:val="3"/>
+    </w:lvlOverride>
+    <w:lvlOverride w:ilvl="3">
+      <w:startOverride w:val="3"/>
+    </w:lvlOverride>
+    <w:lvlOverride w:ilvl="4">
+      <w:startOverride w:val="3"/>
+    </w:lvlOverride>
+    <w:lvlOverride w:ilvl="5">
+      <w:startOverride w:val="3"/>
+    </w:lvlOverride>
+    <w:lvlOverride w:ilvl="6">
+      <w:startOverride w:val="3"/>
+    </w:lvlOverride>
+    <w:lvlOverride w:ilvl="7">
+      <w:startOverride w:val="3"/>
+    </w:lvlOverride>
+    <w:lvlOverride w:ilvl="8">
+      <w:startOverride w:val="3"/>
+    </w:lvlOverride>
+  </w:num>
+  <w:num w:numId="1031">
     <w:abstractNumId w:val="991"/>
   </w:num>
-  <w:num w:numId="1030">
+  <w:num w:numId="1032">
+    <w:abstractNumId w:val="99824"/>
+    <w:lvlOverride w:ilvl="0">
+      <w:startOverride w:val="4"/>
+    </w:lvlOverride>
+    <w:lvlOverride w:ilvl="1">
+      <w:startOverride w:val="4"/>
+    </w:lvlOverride>
+    <w:lvlOverride w:ilvl="2">
+      <w:startOverride w:val="4"/>
+    </w:lvlOverride>
+    <w:lvlOverride w:ilvl="3">
+      <w:startOverride w:val="4"/>
+    </w:lvlOverride>
+    <w:lvlOverride w:ilvl="4">
+      <w:startOverride w:val="4"/>
+    </w:lvlOverride>
+    <w:lvlOverride w:ilvl="5">
+      <w:startOverride w:val="4"/>
+    </w:lvlOverride>
+    <w:lvlOverride w:ilvl="6">
+      <w:startOverride w:val="4"/>
+    </w:lvlOverride>
+    <w:lvlOverride w:ilvl="7">
+      <w:startOverride w:val="4"/>
+    </w:lvlOverride>
+    <w:lvlOverride w:ilvl="8">
+      <w:startOverride w:val="4"/>
+    </w:lvlOverride>
+  </w:num>
+  <w:num w:numId="1033">
+    <w:abstractNumId w:val="99825"/>
+    <w:lvlOverride w:ilvl="0">
+      <w:startOverride w:val="5"/>
+    </w:lvlOverride>
+    <w:lvlOverride w:ilvl="1">
+      <w:startOverride w:val="5"/>
+    </w:lvlOverride>
+    <w:lvlOverride w:ilvl="2">
+      <w:startOverride w:val="5"/>
+    </w:lvlOverride>
+    <w:lvlOverride w:ilvl="3">
+      <w:startOverride w:val="5"/>
+    </w:lvlOverride>
+    <w:lvlOverride w:ilvl="4">
+      <w:startOverride w:val="5"/>
+    </w:lvlOverride>
+    <w:lvlOverride w:ilvl="5">
+      <w:startOverride w:val="5"/>
+    </w:lvlOverride>
+    <w:lvlOverride w:ilvl="6">
+      <w:startOverride w:val="5"/>
+    </w:lvlOverride>
+    <w:lvlOverride w:ilvl="7">
+      <w:startOverride w:val="5"/>
+    </w:lvlOverride>
+    <w:lvlOverride w:ilvl="8">
+      <w:startOverride w:val="5"/>
+    </w:lvlOverride>
+  </w:num>
+  <w:num w:numId="1034">
+    <w:abstractNumId w:val="99826"/>
+    <w:lvlOverride w:ilvl="0">
+      <w:startOverride w:val="6"/>
+    </w:lvlOverride>
+    <w:lvlOverride w:ilvl="1">
+      <w:startOverride w:val="6"/>
+    </w:lvlOverride>
+    <w:lvlOverride w:ilvl="2">
+      <w:startOverride w:val="6"/>
+    </w:lvlOverride>
+    <w:lvlOverride w:ilvl="3">
+      <w:startOverride w:val="6"/>
+    </w:lvlOverride>
+    <w:lvlOverride w:ilvl="4">
+      <w:startOverride w:val="6"/>
+    </w:lvlOverride>
+    <w:lvlOverride w:ilvl="5">
+      <w:startOverride w:val="6"/>
+    </w:lvlOverride>
+    <w:lvlOverride w:ilvl="6">
+      <w:startOverride w:val="6"/>
+    </w:lvlOverride>
+    <w:lvlOverride w:ilvl="7">
+      <w:startOverride w:val="6"/>
+    </w:lvlOverride>
+    <w:lvlOverride w:ilvl="8">
+      <w:startOverride w:val="6"/>
+    </w:lvlOverride>
+  </w:num>
+  <w:num w:numId="1035">
+    <w:abstractNumId w:val="991"/>
+  </w:num>
+  <w:num w:numId="1036">
+    <w:abstractNumId w:val="991"/>
+  </w:num>
+  <w:num w:numId="1037">
     <w:abstractNumId w:val="99821"/>
     <w:lvlOverride w:ilvl="0">
       <w:startOverride w:val="1"/>
@@ -11015,7 +11592,547 @@
       <w:startOverride w:val="1"/>
     </w:lvlOverride>
   </w:num>
-  <w:num w:numId="1031">
+  <w:num w:numId="1038">
+    <w:abstractNumId w:val="99822"/>
+    <w:lvlOverride w:ilvl="0">
+      <w:startOverride w:val="2"/>
+    </w:lvlOverride>
+    <w:lvlOverride w:ilvl="1">
+      <w:startOverride w:val="2"/>
+    </w:lvlOverride>
+    <w:lvlOverride w:ilvl="2">
+      <w:startOverride w:val="2"/>
+    </w:lvlOverride>
+    <w:lvlOverride w:ilvl="3">
+      <w:startOverride w:val="2"/>
+    </w:lvlOverride>
+    <w:lvlOverride w:ilvl="4">
+      <w:startOverride w:val="2"/>
+    </w:lvlOverride>
+    <w:lvlOverride w:ilvl="5">
+      <w:startOverride w:val="2"/>
+    </w:lvlOverride>
+    <w:lvlOverride w:ilvl="6">
+      <w:startOverride w:val="2"/>
+    </w:lvlOverride>
+    <w:lvlOverride w:ilvl="7">
+      <w:startOverride w:val="2"/>
+    </w:lvlOverride>
+    <w:lvlOverride w:ilvl="8">
+      <w:startOverride w:val="2"/>
+    </w:lvlOverride>
+  </w:num>
+  <w:num w:numId="1039">
+    <w:abstractNumId w:val="99823"/>
+    <w:lvlOverride w:ilvl="0">
+      <w:startOverride w:val="3"/>
+    </w:lvlOverride>
+    <w:lvlOverride w:ilvl="1">
+      <w:startOverride w:val="3"/>
+    </w:lvlOverride>
+    <w:lvlOverride w:ilvl="2">
+      <w:startOverride w:val="3"/>
+    </w:lvlOverride>
+    <w:lvlOverride w:ilvl="3">
+      <w:startOverride w:val="3"/>
+    </w:lvlOverride>
+    <w:lvlOverride w:ilvl="4">
+      <w:startOverride w:val="3"/>
+    </w:lvlOverride>
+    <w:lvlOverride w:ilvl="5">
+      <w:startOverride w:val="3"/>
+    </w:lvlOverride>
+    <w:lvlOverride w:ilvl="6">
+      <w:startOverride w:val="3"/>
+    </w:lvlOverride>
+    <w:lvlOverride w:ilvl="7">
+      <w:startOverride w:val="3"/>
+    </w:lvlOverride>
+    <w:lvlOverride w:ilvl="8">
+      <w:startOverride w:val="3"/>
+    </w:lvlOverride>
+  </w:num>
+  <w:num w:numId="1040">
+    <w:abstractNumId w:val="991"/>
+  </w:num>
+  <w:num w:numId="1041">
+    <w:abstractNumId w:val="99824"/>
+    <w:lvlOverride w:ilvl="0">
+      <w:startOverride w:val="4"/>
+    </w:lvlOverride>
+    <w:lvlOverride w:ilvl="1">
+      <w:startOverride w:val="4"/>
+    </w:lvlOverride>
+    <w:lvlOverride w:ilvl="2">
+      <w:startOverride w:val="4"/>
+    </w:lvlOverride>
+    <w:lvlOverride w:ilvl="3">
+      <w:startOverride w:val="4"/>
+    </w:lvlOverride>
+    <w:lvlOverride w:ilvl="4">
+      <w:startOverride w:val="4"/>
+    </w:lvlOverride>
+    <w:lvlOverride w:ilvl="5">
+      <w:startOverride w:val="4"/>
+    </w:lvlOverride>
+    <w:lvlOverride w:ilvl="6">
+      <w:startOverride w:val="4"/>
+    </w:lvlOverride>
+    <w:lvlOverride w:ilvl="7">
+      <w:startOverride w:val="4"/>
+    </w:lvlOverride>
+    <w:lvlOverride w:ilvl="8">
+      <w:startOverride w:val="4"/>
+    </w:lvlOverride>
+  </w:num>
+  <w:num w:numId="1042">
+    <w:abstractNumId w:val="99825"/>
+    <w:lvlOverride w:ilvl="0">
+      <w:startOverride w:val="5"/>
+    </w:lvlOverride>
+    <w:lvlOverride w:ilvl="1">
+      <w:startOverride w:val="5"/>
+    </w:lvlOverride>
+    <w:lvlOverride w:ilvl="2">
+      <w:startOverride w:val="5"/>
+    </w:lvlOverride>
+    <w:lvlOverride w:ilvl="3">
+      <w:startOverride w:val="5"/>
+    </w:lvlOverride>
+    <w:lvlOverride w:ilvl="4">
+      <w:startOverride w:val="5"/>
+    </w:lvlOverride>
+    <w:lvlOverride w:ilvl="5">
+      <w:startOverride w:val="5"/>
+    </w:lvlOverride>
+    <w:lvlOverride w:ilvl="6">
+      <w:startOverride w:val="5"/>
+    </w:lvlOverride>
+    <w:lvlOverride w:ilvl="7">
+      <w:startOverride w:val="5"/>
+    </w:lvlOverride>
+    <w:lvlOverride w:ilvl="8">
+      <w:startOverride w:val="5"/>
+    </w:lvlOverride>
+  </w:num>
+  <w:num w:numId="1043">
+    <w:abstractNumId w:val="99826"/>
+    <w:lvlOverride w:ilvl="0">
+      <w:startOverride w:val="6"/>
+    </w:lvlOverride>
+    <w:lvlOverride w:ilvl="1">
+      <w:startOverride w:val="6"/>
+    </w:lvlOverride>
+    <w:lvlOverride w:ilvl="2">
+      <w:startOverride w:val="6"/>
+    </w:lvlOverride>
+    <w:lvlOverride w:ilvl="3">
+      <w:startOverride w:val="6"/>
+    </w:lvlOverride>
+    <w:lvlOverride w:ilvl="4">
+      <w:startOverride w:val="6"/>
+    </w:lvlOverride>
+    <w:lvlOverride w:ilvl="5">
+      <w:startOverride w:val="6"/>
+    </w:lvlOverride>
+    <w:lvlOverride w:ilvl="6">
+      <w:startOverride w:val="6"/>
+    </w:lvlOverride>
+    <w:lvlOverride w:ilvl="7">
+      <w:startOverride w:val="6"/>
+    </w:lvlOverride>
+    <w:lvlOverride w:ilvl="8">
+      <w:startOverride w:val="6"/>
+    </w:lvlOverride>
+  </w:num>
+  <w:num w:numId="1044">
+    <w:abstractNumId w:val="991"/>
+  </w:num>
+  <w:num w:numId="1045">
+    <w:abstractNumId w:val="991"/>
+  </w:num>
+  <w:num w:numId="1046">
+    <w:abstractNumId w:val="991"/>
+  </w:num>
+  <w:num w:numId="1047">
+    <w:abstractNumId w:val="991"/>
+  </w:num>
+  <w:num w:numId="1048">
+    <w:abstractNumId w:val="991"/>
+  </w:num>
+  <w:num w:numId="1049">
+    <w:abstractNumId w:val="99821"/>
+    <w:lvlOverride w:ilvl="0">
+      <w:startOverride w:val="1"/>
+    </w:lvlOverride>
+    <w:lvlOverride w:ilvl="1">
+      <w:startOverride w:val="1"/>
+    </w:lvlOverride>
+    <w:lvlOverride w:ilvl="2">
+      <w:startOverride w:val="1"/>
+    </w:lvlOverride>
+    <w:lvlOverride w:ilvl="3">
+      <w:startOverride w:val="1"/>
+    </w:lvlOverride>
+    <w:lvlOverride w:ilvl="4">
+      <w:startOverride w:val="1"/>
+    </w:lvlOverride>
+    <w:lvlOverride w:ilvl="5">
+      <w:startOverride w:val="1"/>
+    </w:lvlOverride>
+    <w:lvlOverride w:ilvl="6">
+      <w:startOverride w:val="1"/>
+    </w:lvlOverride>
+    <w:lvlOverride w:ilvl="7">
+      <w:startOverride w:val="1"/>
+    </w:lvlOverride>
+    <w:lvlOverride w:ilvl="8">
+      <w:startOverride w:val="1"/>
+    </w:lvlOverride>
+  </w:num>
+  <w:num w:numId="1050">
+    <w:abstractNumId w:val="99822"/>
+    <w:lvlOverride w:ilvl="0">
+      <w:startOverride w:val="2"/>
+    </w:lvlOverride>
+    <w:lvlOverride w:ilvl="1">
+      <w:startOverride w:val="2"/>
+    </w:lvlOverride>
+    <w:lvlOverride w:ilvl="2">
+      <w:startOverride w:val="2"/>
+    </w:lvlOverride>
+    <w:lvlOverride w:ilvl="3">
+      <w:startOverride w:val="2"/>
+    </w:lvlOverride>
+    <w:lvlOverride w:ilvl="4">
+      <w:startOverride w:val="2"/>
+    </w:lvlOverride>
+    <w:lvlOverride w:ilvl="5">
+      <w:startOverride w:val="2"/>
+    </w:lvlOverride>
+    <w:lvlOverride w:ilvl="6">
+      <w:startOverride w:val="2"/>
+    </w:lvlOverride>
+    <w:lvlOverride w:ilvl="7">
+      <w:startOverride w:val="2"/>
+    </w:lvlOverride>
+    <w:lvlOverride w:ilvl="8">
+      <w:startOverride w:val="2"/>
+    </w:lvlOverride>
+  </w:num>
+  <w:num w:numId="1051">
+    <w:abstractNumId w:val="99823"/>
+    <w:lvlOverride w:ilvl="0">
+      <w:startOverride w:val="3"/>
+    </w:lvlOverride>
+    <w:lvlOverride w:ilvl="1">
+      <w:startOverride w:val="3"/>
+    </w:lvlOverride>
+    <w:lvlOverride w:ilvl="2">
+      <w:startOverride w:val="3"/>
+    </w:lvlOverride>
+    <w:lvlOverride w:ilvl="3">
+      <w:startOverride w:val="3"/>
+    </w:lvlOverride>
+    <w:lvlOverride w:ilvl="4">
+      <w:startOverride w:val="3"/>
+    </w:lvlOverride>
+    <w:lvlOverride w:ilvl="5">
+      <w:startOverride w:val="3"/>
+    </w:lvlOverride>
+    <w:lvlOverride w:ilvl="6">
+      <w:startOverride w:val="3"/>
+    </w:lvlOverride>
+    <w:lvlOverride w:ilvl="7">
+      <w:startOverride w:val="3"/>
+    </w:lvlOverride>
+    <w:lvlOverride w:ilvl="8">
+      <w:startOverride w:val="3"/>
+    </w:lvlOverride>
+  </w:num>
+  <w:num w:numId="1052">
+    <w:abstractNumId w:val="991"/>
+  </w:num>
+  <w:num w:numId="1053">
+    <w:abstractNumId w:val="99824"/>
+    <w:lvlOverride w:ilvl="0">
+      <w:startOverride w:val="4"/>
+    </w:lvlOverride>
+    <w:lvlOverride w:ilvl="1">
+      <w:startOverride w:val="4"/>
+    </w:lvlOverride>
+    <w:lvlOverride w:ilvl="2">
+      <w:startOverride w:val="4"/>
+    </w:lvlOverride>
+    <w:lvlOverride w:ilvl="3">
+      <w:startOverride w:val="4"/>
+    </w:lvlOverride>
+    <w:lvlOverride w:ilvl="4">
+      <w:startOverride w:val="4"/>
+    </w:lvlOverride>
+    <w:lvlOverride w:ilvl="5">
+      <w:startOverride w:val="4"/>
+    </w:lvlOverride>
+    <w:lvlOverride w:ilvl="6">
+      <w:startOverride w:val="4"/>
+    </w:lvlOverride>
+    <w:lvlOverride w:ilvl="7">
+      <w:startOverride w:val="4"/>
+    </w:lvlOverride>
+    <w:lvlOverride w:ilvl="8">
+      <w:startOverride w:val="4"/>
+    </w:lvlOverride>
+  </w:num>
+  <w:num w:numId="1054">
+    <w:abstractNumId w:val="99825"/>
+    <w:lvlOverride w:ilvl="0">
+      <w:startOverride w:val="5"/>
+    </w:lvlOverride>
+    <w:lvlOverride w:ilvl="1">
+      <w:startOverride w:val="5"/>
+    </w:lvlOverride>
+    <w:lvlOverride w:ilvl="2">
+      <w:startOverride w:val="5"/>
+    </w:lvlOverride>
+    <w:lvlOverride w:ilvl="3">
+      <w:startOverride w:val="5"/>
+    </w:lvlOverride>
+    <w:lvlOverride w:ilvl="4">
+      <w:startOverride w:val="5"/>
+    </w:lvlOverride>
+    <w:lvlOverride w:ilvl="5">
+      <w:startOverride w:val="5"/>
+    </w:lvlOverride>
+    <w:lvlOverride w:ilvl="6">
+      <w:startOverride w:val="5"/>
+    </w:lvlOverride>
+    <w:lvlOverride w:ilvl="7">
+      <w:startOverride w:val="5"/>
+    </w:lvlOverride>
+    <w:lvlOverride w:ilvl="8">
+      <w:startOverride w:val="5"/>
+    </w:lvlOverride>
+  </w:num>
+  <w:num w:numId="1055">
+    <w:abstractNumId w:val="99826"/>
+    <w:lvlOverride w:ilvl="0">
+      <w:startOverride w:val="6"/>
+    </w:lvlOverride>
+    <w:lvlOverride w:ilvl="1">
+      <w:startOverride w:val="6"/>
+    </w:lvlOverride>
+    <w:lvlOverride w:ilvl="2">
+      <w:startOverride w:val="6"/>
+    </w:lvlOverride>
+    <w:lvlOverride w:ilvl="3">
+      <w:startOverride w:val="6"/>
+    </w:lvlOverride>
+    <w:lvlOverride w:ilvl="4">
+      <w:startOverride w:val="6"/>
+    </w:lvlOverride>
+    <w:lvlOverride w:ilvl="5">
+      <w:startOverride w:val="6"/>
+    </w:lvlOverride>
+    <w:lvlOverride w:ilvl="6">
+      <w:startOverride w:val="6"/>
+    </w:lvlOverride>
+    <w:lvlOverride w:ilvl="7">
+      <w:startOverride w:val="6"/>
+    </w:lvlOverride>
+    <w:lvlOverride w:ilvl="8">
+      <w:startOverride w:val="6"/>
+    </w:lvlOverride>
+  </w:num>
+  <w:num w:numId="1056">
+    <w:abstractNumId w:val="991"/>
+  </w:num>
+  <w:num w:numId="1057">
+    <w:abstractNumId w:val="99821"/>
+    <w:lvlOverride w:ilvl="0">
+      <w:startOverride w:val="1"/>
+    </w:lvlOverride>
+    <w:lvlOverride w:ilvl="1">
+      <w:startOverride w:val="1"/>
+    </w:lvlOverride>
+    <w:lvlOverride w:ilvl="2">
+      <w:startOverride w:val="1"/>
+    </w:lvlOverride>
+    <w:lvlOverride w:ilvl="3">
+      <w:startOverride w:val="1"/>
+    </w:lvlOverride>
+    <w:lvlOverride w:ilvl="4">
+      <w:startOverride w:val="1"/>
+    </w:lvlOverride>
+    <w:lvlOverride w:ilvl="5">
+      <w:startOverride w:val="1"/>
+    </w:lvlOverride>
+    <w:lvlOverride w:ilvl="6">
+      <w:startOverride w:val="1"/>
+    </w:lvlOverride>
+    <w:lvlOverride w:ilvl="7">
+      <w:startOverride w:val="1"/>
+    </w:lvlOverride>
+    <w:lvlOverride w:ilvl="8">
+      <w:startOverride w:val="1"/>
+    </w:lvlOverride>
+  </w:num>
+  <w:num w:numId="1058">
+    <w:abstractNumId w:val="99822"/>
+    <w:lvlOverride w:ilvl="0">
+      <w:startOverride w:val="2"/>
+    </w:lvlOverride>
+    <w:lvlOverride w:ilvl="1">
+      <w:startOverride w:val="2"/>
+    </w:lvlOverride>
+    <w:lvlOverride w:ilvl="2">
+      <w:startOverride w:val="2"/>
+    </w:lvlOverride>
+    <w:lvlOverride w:ilvl="3">
+      <w:startOverride w:val="2"/>
+    </w:lvlOverride>
+    <w:lvlOverride w:ilvl="4">
+      <w:startOverride w:val="2"/>
+    </w:lvlOverride>
+    <w:lvlOverride w:ilvl="5">
+      <w:startOverride w:val="2"/>
+    </w:lvlOverride>
+    <w:lvlOverride w:ilvl="6">
+      <w:startOverride w:val="2"/>
+    </w:lvlOverride>
+    <w:lvlOverride w:ilvl="7">
+      <w:startOverride w:val="2"/>
+    </w:lvlOverride>
+    <w:lvlOverride w:ilvl="8">
+      <w:startOverride w:val="2"/>
+    </w:lvlOverride>
+  </w:num>
+  <w:num w:numId="1059">
+    <w:abstractNumId w:val="99823"/>
+    <w:lvlOverride w:ilvl="0">
+      <w:startOverride w:val="3"/>
+    </w:lvlOverride>
+    <w:lvlOverride w:ilvl="1">
+      <w:startOverride w:val="3"/>
+    </w:lvlOverride>
+    <w:lvlOverride w:ilvl="2">
+      <w:startOverride w:val="3"/>
+    </w:lvlOverride>
+    <w:lvlOverride w:ilvl="3">
+      <w:startOverride w:val="3"/>
+    </w:lvlOverride>
+    <w:lvlOverride w:ilvl="4">
+      <w:startOverride w:val="3"/>
+    </w:lvlOverride>
+    <w:lvlOverride w:ilvl="5">
+      <w:startOverride w:val="3"/>
+    </w:lvlOverride>
+    <w:lvlOverride w:ilvl="6">
+      <w:startOverride w:val="3"/>
+    </w:lvlOverride>
+    <w:lvlOverride w:ilvl="7">
+      <w:startOverride w:val="3"/>
+    </w:lvlOverride>
+    <w:lvlOverride w:ilvl="8">
+      <w:startOverride w:val="3"/>
+    </w:lvlOverride>
+  </w:num>
+  <w:num w:numId="1060">
+    <w:abstractNumId w:val="991"/>
+  </w:num>
+  <w:num w:numId="1061">
+    <w:abstractNumId w:val="991"/>
+  </w:num>
+  <w:num w:numId="1062">
+    <w:abstractNumId w:val="99821"/>
+    <w:lvlOverride w:ilvl="0">
+      <w:startOverride w:val="1"/>
+    </w:lvlOverride>
+    <w:lvlOverride w:ilvl="1">
+      <w:startOverride w:val="1"/>
+    </w:lvlOverride>
+    <w:lvlOverride w:ilvl="2">
+      <w:startOverride w:val="1"/>
+    </w:lvlOverride>
+    <w:lvlOverride w:ilvl="3">
+      <w:startOverride w:val="1"/>
+    </w:lvlOverride>
+    <w:lvlOverride w:ilvl="4">
+      <w:startOverride w:val="1"/>
+    </w:lvlOverride>
+    <w:lvlOverride w:ilvl="5">
+      <w:startOverride w:val="1"/>
+    </w:lvlOverride>
+    <w:lvlOverride w:ilvl="6">
+      <w:startOverride w:val="1"/>
+    </w:lvlOverride>
+    <w:lvlOverride w:ilvl="7">
+      <w:startOverride w:val="1"/>
+    </w:lvlOverride>
+    <w:lvlOverride w:ilvl="8">
+      <w:startOverride w:val="1"/>
+    </w:lvlOverride>
+  </w:num>
+  <w:num w:numId="1063">
+    <w:abstractNumId w:val="99822"/>
+    <w:lvlOverride w:ilvl="0">
+      <w:startOverride w:val="2"/>
+    </w:lvlOverride>
+    <w:lvlOverride w:ilvl="1">
+      <w:startOverride w:val="2"/>
+    </w:lvlOverride>
+    <w:lvlOverride w:ilvl="2">
+      <w:startOverride w:val="2"/>
+    </w:lvlOverride>
+    <w:lvlOverride w:ilvl="3">
+      <w:startOverride w:val="2"/>
+    </w:lvlOverride>
+    <w:lvlOverride w:ilvl="4">
+      <w:startOverride w:val="2"/>
+    </w:lvlOverride>
+    <w:lvlOverride w:ilvl="5">
+      <w:startOverride w:val="2"/>
+    </w:lvlOverride>
+    <w:lvlOverride w:ilvl="6">
+      <w:startOverride w:val="2"/>
+    </w:lvlOverride>
+    <w:lvlOverride w:ilvl="7">
+      <w:startOverride w:val="2"/>
+    </w:lvlOverride>
+    <w:lvlOverride w:ilvl="8">
+      <w:startOverride w:val="2"/>
+    </w:lvlOverride>
+  </w:num>
+  <w:num w:numId="1064">
+    <w:abstractNumId w:val="99823"/>
+    <w:lvlOverride w:ilvl="0">
+      <w:startOverride w:val="3"/>
+    </w:lvlOverride>
+    <w:lvlOverride w:ilvl="1">
+      <w:startOverride w:val="3"/>
+    </w:lvlOverride>
+    <w:lvlOverride w:ilvl="2">
+      <w:startOverride w:val="3"/>
+    </w:lvlOverride>
+    <w:lvlOverride w:ilvl="3">
+      <w:startOverride w:val="3"/>
+    </w:lvlOverride>
+    <w:lvlOverride w:ilvl="4">
+      <w:startOverride w:val="3"/>
+    </w:lvlOverride>
+    <w:lvlOverride w:ilvl="5">
+      <w:startOverride w:val="3"/>
+    </w:lvlOverride>
+    <w:lvlOverride w:ilvl="6">
+      <w:startOverride w:val="3"/>
+    </w:lvlOverride>
+    <w:lvlOverride w:ilvl="7">
+      <w:startOverride w:val="3"/>
+    </w:lvlOverride>
+    <w:lvlOverride w:ilvl="8">
+      <w:startOverride w:val="3"/>
+    </w:lvlOverride>
+  </w:num>
+  <w:num w:numId="1065">
     <w:abstractNumId w:val="99411"/>
     <w:lvlOverride w:ilvl="0">
       <w:startOverride w:val="1"/>
@@ -11045,10 +12162,10 @@
       <w:startOverride w:val="1"/>
     </w:lvlOverride>
   </w:num>
-  <w:num w:numId="1032">
+  <w:num w:numId="1066">
     <w:abstractNumId w:val="991"/>
   </w:num>
-  <w:num w:numId="1033">
+  <w:num w:numId="1067">
     <w:abstractNumId w:val="99411"/>
     <w:lvlOverride w:ilvl="0">
       <w:startOverride w:val="1"/>

</xml_diff>

<commit_message>
Auf Template 0.2 umgestellt, Sprachumschalter eingefügt
</commit_message>
<xml_diff>
--- a/en/lernOS-ePortfolio-Guide-en.docx
+++ b/en/lernOS-ePortfolio-Guide-en.docx
@@ -114,11 +114,20 @@
         </w:p>
       </w:sdtContent>
     </w:sdt>
-    <w:bookmarkStart w:id="21" w:name="introduction"/>
+    <w:bookmarkStart w:id="23" w:name="introduction"/>
     <w:p>
       <w:pPr>
         <w:pStyle w:val="Heading1"/>
       </w:pPr>
+      <w:r>
+        <w:rPr>
+          <w:rStyle w:val="SectionNumber"/>
+        </w:rPr>
+        <w:t xml:space="preserve">1</w:t>
+      </w:r>
+      <w:r>
+        <w:tab/>
+      </w:r>
       <w:r>
         <w:t xml:space="preserve">Introduction</w:t>
       </w:r>
@@ -158,12 +167,12 @@
           <wp:inline>
             <wp:extent cx="5334000" cy="3179124"/>
             <wp:effectExtent b="0" l="0" r="0" t="0"/>
-            <wp:docPr descr="" title="" id="1" name="Picture"/>
+            <wp:docPr descr="" title="" id="21" name="Picture"/>
             <a:graphic>
               <a:graphicData uri="http://schemas.openxmlformats.org/drawingml/2006/picture">
                 <pic:pic>
                   <pic:nvPicPr>
-                    <pic:cNvPr descr="./images/image1.jpg" id="0" name="Picture"/>
+                    <pic:cNvPr descr="./images/image1.jpg" id="22" name="Picture"/>
                     <pic:cNvPicPr>
                       <a:picLocks noChangeArrowheads="1" noChangeAspect="1"/>
                     </pic:cNvPicPr>
@@ -340,13 +349,22 @@
         <w:t xml:space="preserve">of fun!</w:t>
       </w:r>
     </w:p>
-    <w:bookmarkEnd w:id="21"/>
-    <w:bookmarkStart w:id="24" w:name="about-lernos"/>
+    <w:bookmarkEnd w:id="23"/>
+    <w:bookmarkStart w:id="28" w:name="about-lernos"/>
     <w:p>
       <w:pPr>
         <w:pStyle w:val="Heading1"/>
       </w:pPr>
       <w:r>
+        <w:rPr>
+          <w:rStyle w:val="SectionNumber"/>
+        </w:rPr>
+        <w:t xml:space="preserve">2</w:t>
+      </w:r>
+      <w:r>
+        <w:tab/>
+      </w:r>
+      <w:r>
         <w:t xml:space="preserve">About lernOS</w:t>
       </w:r>
     </w:p>
@@ -368,7 +386,7 @@
       <w:r>
         <w:t xml:space="preserve"> </w:t>
       </w:r>
-      <w:hyperlink r:id="rId22">
+      <w:hyperlink r:id="rId24">
         <w:r>
           <w:rPr>
             <w:rStyle w:val="Hyperlink"/>
@@ -392,18 +410,18 @@
           <wp:inline>
             <wp:extent cx="1117600" cy="393700"/>
             <wp:effectExtent b="0" l="0" r="0" t="0"/>
-            <wp:docPr descr="" title="" id="1" name="Picture"/>
+            <wp:docPr descr="" title="" id="26" name="Picture"/>
             <a:graphic>
               <a:graphicData uri="http://schemas.openxmlformats.org/drawingml/2006/picture">
                 <pic:pic>
                   <pic:nvPicPr>
-                    <pic:cNvPr descr="https://i.creativecommons.org/l/by/4.0/88x31.png" id="0" name="Picture"/>
+                    <pic:cNvPr descr="https://i.creativecommons.org/l/by/4.0/88x31.png" id="27" name="Picture"/>
                     <pic:cNvPicPr>
                       <a:picLocks noChangeArrowheads="1" noChangeAspect="1"/>
                     </pic:cNvPicPr>
                   </pic:nvPicPr>
                   <pic:blipFill>
-                    <a:blip r:embed="rId23"/>
+                    <a:blip r:embed="rId25"/>
                     <a:stretch>
                       <a:fillRect/>
                     </a:stretch>
@@ -538,12 +556,21 @@
         <w:t xml:space="preserve">- You may not use any additional clauses or technical procedures that legally prohibit others from doing anything that the License permits.</w:t>
       </w:r>
     </w:p>
-    <w:bookmarkEnd w:id="24"/>
-    <w:bookmarkStart w:id="39" w:name="basics"/>
+    <w:bookmarkEnd w:id="28"/>
+    <w:bookmarkStart w:id="56" w:name="basics"/>
     <w:p>
       <w:pPr>
         <w:pStyle w:val="Heading1"/>
       </w:pPr>
+      <w:r>
+        <w:rPr>
+          <w:rStyle w:val="SectionNumber"/>
+        </w:rPr>
+        <w:t xml:space="preserve">3</w:t>
+      </w:r>
+      <w:r>
+        <w:tab/>
+      </w:r>
       <w:r>
         <w:t xml:space="preserve">Basics</w:t>
       </w:r>
@@ -728,7 +755,7 @@
       <w:r>
         <w:t xml:space="preserve"> </w:t>
       </w:r>
-      <w:hyperlink r:id="rId25">
+      <w:hyperlink r:id="rId29">
         <w:r>
           <w:rPr>
             <w:rStyle w:val="Hyperlink"/>
@@ -752,18 +779,18 @@
           <wp:inline>
             <wp:extent cx="5334000" cy="4000500"/>
             <wp:effectExtent b="0" l="0" r="0" t="0"/>
-            <wp:docPr descr="Video-Webinhalt mit Titel: Online-Tutorial E-Portfolios im Einsatz - Teil 1" title="" id="1" name="Picture"/>
+            <wp:docPr descr="Video-Webinhalt mit Titel: Online-Tutorial E-Portfolios im Einsatz - Teil 1" title="" id="31" name="Picture"/>
             <a:graphic>
               <a:graphicData uri="http://schemas.openxmlformats.org/drawingml/2006/picture">
                 <pic:pic>
                   <pic:nvPicPr>
-                    <pic:cNvPr descr="./images/image2.jpg" id="0" name="Picture"/>
+                    <pic:cNvPr descr="./images/image2.jpg" id="32" name="Picture"/>
                     <pic:cNvPicPr>
                       <a:picLocks noChangeArrowheads="1" noChangeAspect="1"/>
                     </pic:cNvPicPr>
                   </pic:nvPicPr>
                   <pic:blipFill>
-                    <a:blip r:embed="rId26"/>
+                    <a:blip r:embed="rId30"/>
                     <a:stretch>
                       <a:fillRect/>
                     </a:stretch>
@@ -821,18 +848,18 @@
           <wp:inline>
             <wp:extent cx="2822531" cy="1027134"/>
             <wp:effectExtent b="0" l="0" r="0" t="0"/>
-            <wp:docPr descr="Deutsch (Deutschland) E-Portfolios im Einsa s./ Englisch (Vereinigte Staaten) Let us Dipl.-Medienwtss. Marc thouc Automatisch übersetzen" title="" id="1" name="Picture"/>
+            <wp:docPr descr="Deutsch (Deutschland) E-Portfolios im Einsa s./ Englisch (Vereinigte Staaten) Let us Dipl.-Medienwtss. Marc thouc Automatisch übersetzen" title="" id="34" name="Picture"/>
             <a:graphic>
               <a:graphicData uri="http://schemas.openxmlformats.org/drawingml/2006/picture">
                 <pic:pic>
                   <pic:nvPicPr>
-                    <pic:cNvPr descr="./images/image3.png" id="0" name="Picture"/>
+                    <pic:cNvPr descr="./images/image3.png" id="35" name="Picture"/>
                     <pic:cNvPicPr>
                       <a:picLocks noChangeArrowheads="1" noChangeAspect="1"/>
                     </pic:cNvPicPr>
                   </pic:nvPicPr>
                   <pic:blipFill>
-                    <a:blip r:embed="rId27"/>
+                    <a:blip r:embed="rId33"/>
                     <a:stretch>
                       <a:fillRect/>
                     </a:stretch>
@@ -938,18 +965,18 @@
           <wp:inline>
             <wp:extent cx="3848792" cy="4567843"/>
             <wp:effectExtent b="0" l="0" r="0" t="0"/>
-            <wp:docPr descr="Illustration of an ePortfolio as a sketchnote from Katrin Mäntele [@kleinerw4hnsinn](https://twitter.com/kleinerw4hnsinn) (CC BY)" title="" id="1" name="Picture"/>
+            <wp:docPr descr="Illustration of an ePortfolio as a sketchnote from Katrin Mäntele @kleinerw4hnsinn (CC BY)" title="" id="37" name="Picture"/>
             <a:graphic>
               <a:graphicData uri="http://schemas.openxmlformats.org/drawingml/2006/picture">
                 <pic:pic>
                   <pic:nvPicPr>
-                    <pic:cNvPr descr="./images/image4.jpeg" id="0" name="Picture"/>
+                    <pic:cNvPr descr="./images/image4.jpeg" id="38" name="Picture"/>
                     <pic:cNvPicPr>
                       <a:picLocks noChangeArrowheads="1" noChangeAspect="1"/>
                     </pic:cNvPicPr>
                   </pic:nvPicPr>
                   <pic:blipFill>
-                    <a:blip r:embed="rId28"/>
+                    <a:blip r:embed="rId36"/>
                     <a:stretch>
                       <a:fillRect/>
                     </a:stretch>
@@ -986,11 +1013,19 @@
       <w:r>
         <w:t xml:space="preserve"> </w:t>
       </w:r>
-      <w:r>
-        <w:t xml:space="preserve">[@kleinerw4hnsinn]</w:t>
-      </w:r>
-      <w:r>
-        <w:t xml:space="preserve">(https://twitter.com/kleinerw4hnsinn) (CC BY)</w:t>
+      <w:hyperlink r:id="rId39">
+        <w:r>
+          <w:rPr>
+            <w:rStyle w:val="Hyperlink"/>
+          </w:rPr>
+          <w:t xml:space="preserve">@kleinerw4hnsinn</w:t>
+        </w:r>
+      </w:hyperlink>
+      <w:r>
+        <w:t xml:space="preserve"> </w:t>
+      </w:r>
+      <w:r>
+        <w:t xml:space="preserve">(CC BY)</w:t>
       </w:r>
     </w:p>
     <w:p>
@@ -1115,7 +1150,7 @@
         </w:rPr>
         <w:t xml:space="preserve"> </w:t>
       </w:r>
-      <w:hyperlink r:id="rId29">
+      <w:hyperlink r:id="rId40">
         <w:r>
           <w:rPr>
             <w:rStyle w:val="Hyperlink"/>
@@ -1465,18 +1500,18 @@
           <wp:inline>
             <wp:extent cx="5334000" cy="4090335"/>
             <wp:effectExtent b="0" l="0" r="0" t="0"/>
-            <wp:docPr descr="Illustration of learning with ePortfolios as sketchnote by [@kleinerw4hnsinn](https://twitter.com/kleinerw4hnsinn) (CC BY)" title="" id="1" name="Picture"/>
+            <wp:docPr descr="Illustration of learning with ePortfolios as sketchnote by @kleinerw4hnsinn (CC BY)" title="" id="42" name="Picture"/>
             <a:graphic>
               <a:graphicData uri="http://schemas.openxmlformats.org/drawingml/2006/picture">
                 <pic:pic>
                   <pic:nvPicPr>
-                    <pic:cNvPr descr="./images/image5.jpeg" id="0" name="Picture"/>
+                    <pic:cNvPr descr="./images/image5.jpeg" id="43" name="Picture"/>
                     <pic:cNvPicPr>
                       <a:picLocks noChangeArrowheads="1" noChangeAspect="1"/>
                     </pic:cNvPicPr>
                   </pic:nvPicPr>
                   <pic:blipFill>
-                    <a:blip r:embed="rId30"/>
+                    <a:blip r:embed="rId41"/>
                     <a:stretch>
                       <a:fillRect/>
                     </a:stretch>
@@ -1513,11 +1548,19 @@
       <w:r>
         <w:t xml:space="preserve"> </w:t>
       </w:r>
-      <w:r>
-        <w:t xml:space="preserve">[@kleinerw4hnsinn]</w:t>
-      </w:r>
-      <w:r>
-        <w:t xml:space="preserve">(https://twitter.com/kleinerw4hnsinn) (CC BY)</w:t>
+      <w:hyperlink r:id="rId39">
+        <w:r>
+          <w:rPr>
+            <w:rStyle w:val="Hyperlink"/>
+          </w:rPr>
+          <w:t xml:space="preserve">@kleinerw4hnsinn</w:t>
+        </w:r>
+      </w:hyperlink>
+      <w:r>
+        <w:t xml:space="preserve"> </w:t>
+      </w:r>
+      <w:r>
+        <w:t xml:space="preserve">(CC BY)</w:t>
       </w:r>
     </w:p>
     <w:p>
@@ -1725,7 +1768,7 @@
       <w:pPr>
         <w:pStyle w:val="BodyText"/>
       </w:pPr>
-      <w:hyperlink r:id="rId31">
+      <w:hyperlink r:id="rId44">
         <w:r>
           <w:rPr>
             <w:rStyle w:val="Hyperlink"/>
@@ -1749,18 +1792,18 @@
           <wp:inline>
             <wp:extent cx="5334000" cy="4000500"/>
             <wp:effectExtent b="0" l="0" r="0" t="0"/>
-            <wp:docPr descr="Video-Webinhalt mit Titel: Online-Tutorial E-Portfolios im Einsatz - Teil 2" title="" id="1" name="Picture"/>
+            <wp:docPr descr="Video-Webinhalt mit Titel: Online-Tutorial E-Portfolios im Einsatz - Teil 2" title="" id="46" name="Picture"/>
             <a:graphic>
               <a:graphicData uri="http://schemas.openxmlformats.org/drawingml/2006/picture">
                 <pic:pic>
                   <pic:nvPicPr>
-                    <pic:cNvPr descr="./images/image6.jpg" id="0" name="Picture"/>
+                    <pic:cNvPr descr="./images/image6.jpg" id="47" name="Picture"/>
                     <pic:cNvPicPr>
                       <a:picLocks noChangeArrowheads="1" noChangeAspect="1"/>
                     </pic:cNvPicPr>
                   </pic:nvPicPr>
                   <pic:blipFill>
-                    <a:blip r:embed="rId32"/>
+                    <a:blip r:embed="rId45"/>
                     <a:stretch>
                       <a:fillRect/>
                     </a:stretch>
@@ -1818,18 +1861,18 @@
           <wp:inline>
             <wp:extent cx="2822531" cy="1027134"/>
             <wp:effectExtent b="0" l="0" r="0" t="0"/>
-            <wp:docPr descr="Deutsch (Deutschland) E-Portfolios im Einsa s. Englisch (Vereinigte Staaten) Let us Dipl.-Medienwtss. Marc thouc Automatisch übersetzen" title="" id="1" name="Picture"/>
+            <wp:docPr descr="Deutsch (Deutschland) E-Portfolios im Einsa s. Englisch (Vereinigte Staaten) Let us Dipl.-Medienwtss. Marc thouc Automatisch übersetzen" title="" id="48" name="Picture"/>
             <a:graphic>
               <a:graphicData uri="http://schemas.openxmlformats.org/drawingml/2006/picture">
                 <pic:pic>
                   <pic:nvPicPr>
-                    <pic:cNvPr descr="./images/image3.png" id="0" name="Picture"/>
+                    <pic:cNvPr descr="./images/image3.png" id="49" name="Picture"/>
                     <pic:cNvPicPr>
                       <a:picLocks noChangeArrowheads="1" noChangeAspect="1"/>
                     </pic:cNvPicPr>
                   </pic:nvPicPr>
                   <pic:blipFill>
-                    <a:blip r:embed="rId27"/>
+                    <a:blip r:embed="rId33"/>
                     <a:stretch>
                       <a:fillRect/>
                     </a:stretch>
@@ -1973,7 +2016,7 @@
       <w:r>
         <w:t xml:space="preserve"> </w:t>
       </w:r>
-      <w:hyperlink r:id="rId33">
+      <w:hyperlink r:id="rId50">
         <w:r>
           <w:rPr>
             <w:rStyle w:val="Hyperlink"/>
@@ -1996,7 +2039,7 @@
       <w:r>
         <w:t xml:space="preserve"> </w:t>
       </w:r>
-      <w:hyperlink r:id="rId34">
+      <w:hyperlink r:id="rId51">
         <w:r>
           <w:rPr>
             <w:rStyle w:val="Hyperlink"/>
@@ -2186,7 +2229,7 @@
       <w:r>
         <w:t xml:space="preserve"> </w:t>
       </w:r>
-      <w:hyperlink r:id="rId35">
+      <w:hyperlink r:id="rId52">
         <w:r>
           <w:rPr>
             <w:rStyle w:val="Hyperlink"/>
@@ -2200,7 +2243,7 @@
       <w:r>
         <w:t xml:space="preserve"> </w:t>
       </w:r>
-      <w:hyperlink r:id="rId36">
+      <w:hyperlink r:id="rId53">
         <w:r>
           <w:rPr>
             <w:rStyle w:val="Hyperlink"/>
@@ -2258,7 +2301,7 @@
       <w:r>
         <w:t xml:space="preserve"> </w:t>
       </w:r>
-      <w:hyperlink r:id="rId37">
+      <w:hyperlink r:id="rId54">
         <w:r>
           <w:rPr>
             <w:rStyle w:val="Hyperlink"/>
@@ -2275,7 +2318,7 @@
       <w:r>
         <w:t xml:space="preserve"> </w:t>
       </w:r>
-      <w:hyperlink r:id="rId38">
+      <w:hyperlink r:id="rId55">
         <w:r>
           <w:rPr>
             <w:rStyle w:val="Hyperlink"/>
@@ -2313,12 +2356,21 @@
         <w:t xml:space="preserve">selbstgesteuert-konnektiven Lernalltag. vwh-Verlag, Boizenburg.</w:t>
       </w:r>
     </w:p>
-    <w:bookmarkEnd w:id="39"/>
-    <w:bookmarkStart w:id="90" w:name="learning-pathway"/>
+    <w:bookmarkEnd w:id="56"/>
+    <w:bookmarkStart w:id="123" w:name="learning-pathway"/>
     <w:p>
       <w:pPr>
         <w:pStyle w:val="Heading1"/>
       </w:pPr>
+      <w:r>
+        <w:rPr>
+          <w:rStyle w:val="SectionNumber"/>
+        </w:rPr>
+        <w:t xml:space="preserve">4</w:t>
+      </w:r>
+      <w:r>
+        <w:tab/>
+      </w:r>
       <w:r>
         <w:t xml:space="preserve">Learning pathway</w:t>
       </w:r>
@@ -2475,18 +2527,18 @@
           <wp:inline>
             <wp:extent cx="5334000" cy="7547003"/>
             <wp:effectExtent b="0" l="0" r="0" t="0"/>
-            <wp:docPr descr="Visualisations as sketchnotes from Katrin Mäntele - on Twitter [@kleinerw4hnsinn](https://twitter.com/kleinerw4hnsinn) (CC BY)" title="" id="1" name="Picture"/>
+            <wp:docPr descr="Visualisations as sketchnotes from Katrin Mäntele - on Twitter @kleinerw4hnsinn (CC BY)" title="" id="58" name="Picture"/>
             <a:graphic>
               <a:graphicData uri="http://schemas.openxmlformats.org/drawingml/2006/picture">
                 <pic:pic>
                   <pic:nvPicPr>
-                    <pic:cNvPr descr="./images/image7.jpeg" id="0" name="Picture"/>
+                    <pic:cNvPr descr="./images/image7.jpeg" id="59" name="Picture"/>
                     <pic:cNvPicPr>
                       <a:picLocks noChangeArrowheads="1" noChangeAspect="1"/>
                     </pic:cNvPicPr>
                   </pic:nvPicPr>
                   <pic:blipFill>
-                    <a:blip r:embed="rId40"/>
+                    <a:blip r:embed="rId57"/>
                     <a:stretch>
                       <a:fillRect/>
                     </a:stretch>
@@ -2523,11 +2575,19 @@
       <w:r>
         <w:t xml:space="preserve"> </w:t>
       </w:r>
-      <w:r>
-        <w:t xml:space="preserve">[@kleinerw4hnsinn]</w:t>
-      </w:r>
-      <w:r>
-        <w:t xml:space="preserve">(https://twitter.com/kleinerw4hnsinn) (CC BY)</w:t>
+      <w:hyperlink r:id="rId39">
+        <w:r>
+          <w:rPr>
+            <w:rStyle w:val="Hyperlink"/>
+          </w:rPr>
+          <w:t xml:space="preserve">@kleinerw4hnsinn</w:t>
+        </w:r>
+      </w:hyperlink>
+      <w:r>
+        <w:t xml:space="preserve"> </w:t>
+      </w:r>
+      <w:r>
+        <w:t xml:space="preserve">(CC BY)</w:t>
       </w:r>
     </w:p>
     <w:p>
@@ -2538,11 +2598,20 @@
         <w:t xml:space="preserve">And here we go directly with Learning area 1!</w:t>
       </w:r>
     </w:p>
-    <w:bookmarkStart w:id="53" w:name="learning-area-1---get-to-know"/>
+    <w:bookmarkStart w:id="74" w:name="learning-area-1---get-to-know"/>
     <w:p>
       <w:pPr>
         <w:pStyle w:val="Heading2"/>
       </w:pPr>
+      <w:r>
+        <w:rPr>
+          <w:rStyle w:val="SectionNumber"/>
+        </w:rPr>
+        <w:t xml:space="preserve">4.1</w:t>
+      </w:r>
+      <w:r>
+        <w:tab/>
+      </w:r>
       <w:r>
         <w:t xml:space="preserve">Learning area 1 - Get to know</w:t>
       </w:r>
@@ -2748,18 +2817,18 @@
           <wp:inline>
             <wp:extent cx="5334000" cy="3247110"/>
             <wp:effectExtent b="0" l="0" r="0" t="0"/>
-            <wp:docPr descr="Sketchnote Joint access to the ePortfolio Circle Guide from Katrin [@kleinerw4hnsinn](https://twitter.com/kleinerw4hnsinn) (CC BY)" title="" id="1" name="Picture"/>
+            <wp:docPr descr="Sketchnote Joint access to the ePortfolio Circle Guide from Katrin @kleinerw4hnsinn (CC BY)" title="" id="61" name="Picture"/>
             <a:graphic>
               <a:graphicData uri="http://schemas.openxmlformats.org/drawingml/2006/picture">
                 <pic:pic>
                   <pic:nvPicPr>
-                    <pic:cNvPr descr="./images/image8.jpeg" id="0" name="Picture"/>
+                    <pic:cNvPr descr="./images/image8.jpeg" id="62" name="Picture"/>
                     <pic:cNvPicPr>
                       <a:picLocks noChangeArrowheads="1" noChangeAspect="1"/>
                     </pic:cNvPicPr>
                   </pic:nvPicPr>
                   <pic:blipFill>
-                    <a:blip r:embed="rId41"/>
+                    <a:blip r:embed="rId60"/>
                     <a:stretch>
                       <a:fillRect/>
                     </a:stretch>
@@ -2796,18 +2865,35 @@
       <w:r>
         <w:t xml:space="preserve"> </w:t>
       </w:r>
-      <w:r>
-        <w:t xml:space="preserve">[@kleinerw4hnsinn]</w:t>
-      </w:r>
-      <w:r>
-        <w:t xml:space="preserve">(https://twitter.com/kleinerw4hnsinn) (CC BY)</w:t>
-      </w:r>
-    </w:p>
-    <w:bookmarkStart w:id="42" w:name="week-0---getting-to-know-each-other"/>
+      <w:hyperlink r:id="rId39">
+        <w:r>
+          <w:rPr>
+            <w:rStyle w:val="Hyperlink"/>
+          </w:rPr>
+          <w:t xml:space="preserve">@kleinerw4hnsinn</w:t>
+        </w:r>
+      </w:hyperlink>
+      <w:r>
+        <w:t xml:space="preserve"> </w:t>
+      </w:r>
+      <w:r>
+        <w:t xml:space="preserve">(CC BY)</w:t>
+      </w:r>
+    </w:p>
+    <w:bookmarkStart w:id="63" w:name="week-0---getting-to-know-each-other"/>
     <w:p>
       <w:pPr>
         <w:pStyle w:val="Heading3"/>
       </w:pPr>
+      <w:r>
+        <w:rPr>
+          <w:rStyle w:val="SectionNumber"/>
+        </w:rPr>
+        <w:t xml:space="preserve">4.1.1</w:t>
+      </w:r>
+      <w:r>
+        <w:tab/>
+      </w:r>
       <w:r>
         <w:t xml:space="preserve">Week 0 - Getting to know each other</w:t>
       </w:r>
@@ -3263,12 +3349,21 @@
         <w:t xml:space="preserve">look at the basics of the ePortfolio learning method.</w:t>
       </w:r>
     </w:p>
-    <w:bookmarkEnd w:id="42"/>
-    <w:bookmarkStart w:id="52" w:name="week-1---basic-understanding"/>
+    <w:bookmarkEnd w:id="63"/>
+    <w:bookmarkStart w:id="73" w:name="week-1---basic-understanding"/>
     <w:p>
       <w:pPr>
         <w:pStyle w:val="Heading3"/>
       </w:pPr>
+      <w:r>
+        <w:rPr>
+          <w:rStyle w:val="SectionNumber"/>
+        </w:rPr>
+        <w:t xml:space="preserve">4.1.2</w:t>
+      </w:r>
+      <w:r>
+        <w:tab/>
+      </w:r>
       <w:r>
         <w:t xml:space="preserve">Week 1 - Basic understanding</w:t>
       </w:r>
@@ -3479,7 +3574,7 @@
         </w:numPr>
         <w:pStyle w:val="Compact"/>
       </w:pPr>
-      <w:hyperlink r:id="rId43">
+      <w:hyperlink r:id="rId64">
         <w:r>
           <w:rPr>
             <w:rStyle w:val="Hyperlink"/>
@@ -3508,7 +3603,7 @@
         </w:numPr>
         <w:pStyle w:val="Compact"/>
       </w:pPr>
-      <w:hyperlink r:id="rId44">
+      <w:hyperlink r:id="rId65">
         <w:r>
           <w:rPr>
             <w:rStyle w:val="Hyperlink"/>
@@ -3525,7 +3620,7 @@
       <w:r>
         <w:t xml:space="preserve"> </w:t>
       </w:r>
-      <w:hyperlink r:id="rId45">
+      <w:hyperlink r:id="rId66">
         <w:r>
           <w:rPr>
             <w:rStyle w:val="Hyperlink"/>
@@ -3554,7 +3649,7 @@
         </w:numPr>
         <w:pStyle w:val="Compact"/>
       </w:pPr>
-      <w:hyperlink r:id="rId46">
+      <w:hyperlink r:id="rId67">
         <w:r>
           <w:rPr>
             <w:rStyle w:val="Hyperlink"/>
@@ -3571,7 +3666,7 @@
       <w:r>
         <w:t xml:space="preserve"> </w:t>
       </w:r>
-      <w:hyperlink r:id="rId47">
+      <w:hyperlink r:id="rId68">
         <w:r>
           <w:rPr>
             <w:rStyle w:val="Hyperlink"/>
@@ -3600,7 +3695,7 @@
         </w:numPr>
         <w:pStyle w:val="Compact"/>
       </w:pPr>
-      <w:hyperlink r:id="rId48">
+      <w:hyperlink r:id="rId69">
         <w:r>
           <w:rPr>
             <w:rStyle w:val="Hyperlink"/>
@@ -3629,7 +3724,7 @@
         </w:numPr>
         <w:pStyle w:val="Compact"/>
       </w:pPr>
-      <w:hyperlink r:id="rId49">
+      <w:hyperlink r:id="rId70">
         <w:r>
           <w:rPr>
             <w:rStyle w:val="Hyperlink"/>
@@ -3658,7 +3753,7 @@
         </w:numPr>
         <w:pStyle w:val="Compact"/>
       </w:pPr>
-      <w:hyperlink r:id="rId50">
+      <w:hyperlink r:id="rId71">
         <w:r>
           <w:rPr>
             <w:rStyle w:val="Hyperlink"/>
@@ -3687,7 +3782,7 @@
         </w:numPr>
         <w:pStyle w:val="Compact"/>
       </w:pPr>
-      <w:hyperlink r:id="rId51">
+      <w:hyperlink r:id="rId72">
         <w:r>
           <w:rPr>
             <w:rStyle w:val="Hyperlink"/>
@@ -3764,13 +3859,22 @@
         <w:t xml:space="preserve">Who runs the ePortfolio and which topics does it deal with?</w:t>
       </w:r>
     </w:p>
-    <w:bookmarkEnd w:id="52"/>
-    <w:bookmarkEnd w:id="53"/>
-    <w:bookmarkStart w:id="57" w:name="learning-area-2---topic-interest"/>
+    <w:bookmarkEnd w:id="73"/>
+    <w:bookmarkEnd w:id="74"/>
+    <w:bookmarkStart w:id="80" w:name="learning-area-2---topic-interest"/>
     <w:p>
       <w:pPr>
         <w:pStyle w:val="Heading2"/>
       </w:pPr>
+      <w:r>
+        <w:rPr>
+          <w:rStyle w:val="SectionNumber"/>
+        </w:rPr>
+        <w:t xml:space="preserve">4.2</w:t>
+      </w:r>
+      <w:r>
+        <w:tab/>
+      </w:r>
       <w:r>
         <w:t xml:space="preserve">Learning area 2 - Topic interest</w:t>
       </w:r>
@@ -3980,18 +4084,18 @@
           <wp:inline>
             <wp:extent cx="5334000" cy="3247110"/>
             <wp:effectExtent b="0" l="0" r="0" t="0"/>
-            <wp:docPr descr="Sketchnote Topic ideas and objectives of the ePortfolio from Katrin [@kleinerw4hnsinn](https://twitter.com/kleinerw4hnsinn) (CC BY)" title="" id="1" name="Picture"/>
+            <wp:docPr descr="Sketchnote Topic ideas and objectives of the ePortfolio from Katrin @kleinerw4hnsinn (CC BY)" title="" id="76" name="Picture"/>
             <a:graphic>
               <a:graphicData uri="http://schemas.openxmlformats.org/drawingml/2006/picture">
                 <pic:pic>
                   <pic:nvPicPr>
-                    <pic:cNvPr descr="./images/image11.jpeg" id="0" name="Picture"/>
+                    <pic:cNvPr descr="./images/image11.jpeg" id="77" name="Picture"/>
                     <pic:cNvPicPr>
                       <a:picLocks noChangeArrowheads="1" noChangeAspect="1"/>
                     </pic:cNvPicPr>
                   </pic:nvPicPr>
                   <pic:blipFill>
-                    <a:blip r:embed="rId54"/>
+                    <a:blip r:embed="rId75"/>
                     <a:stretch>
                       <a:fillRect/>
                     </a:stretch>
@@ -4028,18 +4132,35 @@
       <w:r>
         <w:t xml:space="preserve"> </w:t>
       </w:r>
-      <w:r>
-        <w:t xml:space="preserve">[@kleinerw4hnsinn]</w:t>
-      </w:r>
-      <w:r>
-        <w:t xml:space="preserve">(https://twitter.com/kleinerw4hnsinn) (CC BY)</w:t>
-      </w:r>
-    </w:p>
-    <w:bookmarkStart w:id="55" w:name="week-2---objectives"/>
+      <w:hyperlink r:id="rId39">
+        <w:r>
+          <w:rPr>
+            <w:rStyle w:val="Hyperlink"/>
+          </w:rPr>
+          <w:t xml:space="preserve">@kleinerw4hnsinn</w:t>
+        </w:r>
+      </w:hyperlink>
+      <w:r>
+        <w:t xml:space="preserve"> </w:t>
+      </w:r>
+      <w:r>
+        <w:t xml:space="preserve">(CC BY)</w:t>
+      </w:r>
+    </w:p>
+    <w:bookmarkStart w:id="78" w:name="week-2---objectives"/>
     <w:p>
       <w:pPr>
         <w:pStyle w:val="Heading3"/>
       </w:pPr>
+      <w:r>
+        <w:rPr>
+          <w:rStyle w:val="SectionNumber"/>
+        </w:rPr>
+        <w:t xml:space="preserve">4.2.1</w:t>
+      </w:r>
+      <w:r>
+        <w:tab/>
+      </w:r>
       <w:r>
         <w:t xml:space="preserve">Week 2 - Objectives</w:t>
       </w:r>
@@ -4304,12 +4425,21 @@
         <w:t xml:space="preserve">of learning objectives - Formulating core questions</w:t>
       </w:r>
     </w:p>
-    <w:bookmarkEnd w:id="55"/>
-    <w:bookmarkStart w:id="56" w:name="week-3---structuring"/>
+    <w:bookmarkEnd w:id="78"/>
+    <w:bookmarkStart w:id="79" w:name="week-3---structuring"/>
     <w:p>
       <w:pPr>
         <w:pStyle w:val="Heading3"/>
       </w:pPr>
+      <w:r>
+        <w:rPr>
+          <w:rStyle w:val="SectionNumber"/>
+        </w:rPr>
+        <w:t xml:space="preserve">4.2.2</w:t>
+      </w:r>
+      <w:r>
+        <w:tab/>
+      </w:r>
       <w:r>
         <w:t xml:space="preserve">Week 3 - Structuring</w:t>
       </w:r>
@@ -4590,13 +4720,22 @@
         <w:t xml:space="preserve">interest of your target group later.</w:t>
       </w:r>
     </w:p>
-    <w:bookmarkEnd w:id="56"/>
-    <w:bookmarkEnd w:id="57"/>
-    <w:bookmarkStart w:id="71" w:name="learning-area-3---eportfolio-tools"/>
+    <w:bookmarkEnd w:id="79"/>
+    <w:bookmarkEnd w:id="80"/>
+    <w:bookmarkStart w:id="96" w:name="learning-area-3---eportfolio-tools"/>
     <w:p>
       <w:pPr>
         <w:pStyle w:val="Heading2"/>
       </w:pPr>
+      <w:r>
+        <w:rPr>
+          <w:rStyle w:val="SectionNumber"/>
+        </w:rPr>
+        <w:t xml:space="preserve">4.3</w:t>
+      </w:r>
+      <w:r>
+        <w:tab/>
+      </w:r>
       <w:r>
         <w:t xml:space="preserve">Learning area 3 - ePortfolio tools</w:t>
       </w:r>
@@ -4792,18 +4931,18 @@
           <wp:inline>
             <wp:extent cx="5334000" cy="3239691"/>
             <wp:effectExtent b="0" l="0" r="0" t="0"/>
-            <wp:docPr descr="Sketchnote Experiment with different ePortfolio tools from Katrin [@kleinerw4hnsinn](https://twitter.com/kleinerw4hnsinn) (CC BY)" title="" id="1" name="Picture"/>
+            <wp:docPr descr="Sketchnote Experiment with different ePortfolio tools from Katrin @kleinerw4hnsinn (CC BY)" title="" id="82" name="Picture"/>
             <a:graphic>
               <a:graphicData uri="http://schemas.openxmlformats.org/drawingml/2006/picture">
                 <pic:pic>
                   <pic:nvPicPr>
-                    <pic:cNvPr descr="./images/image12.jpeg" id="0" name="Picture"/>
+                    <pic:cNvPr descr="./images/image12.jpeg" id="83" name="Picture"/>
                     <pic:cNvPicPr>
                       <a:picLocks noChangeArrowheads="1" noChangeAspect="1"/>
                     </pic:cNvPicPr>
                   </pic:nvPicPr>
                   <pic:blipFill>
-                    <a:blip r:embed="rId58"/>
+                    <a:blip r:embed="rId81"/>
                     <a:stretch>
                       <a:fillRect/>
                     </a:stretch>
@@ -4840,18 +4979,35 @@
       <w:r>
         <w:t xml:space="preserve"> </w:t>
       </w:r>
-      <w:r>
-        <w:t xml:space="preserve">[@kleinerw4hnsinn]</w:t>
-      </w:r>
-      <w:r>
-        <w:t xml:space="preserve">(https://twitter.com/kleinerw4hnsinn) (CC BY)</w:t>
-      </w:r>
-    </w:p>
-    <w:bookmarkStart w:id="69" w:name="week-4---variety-of-tools"/>
+      <w:hyperlink r:id="rId39">
+        <w:r>
+          <w:rPr>
+            <w:rStyle w:val="Hyperlink"/>
+          </w:rPr>
+          <w:t xml:space="preserve">@kleinerw4hnsinn</w:t>
+        </w:r>
+      </w:hyperlink>
+      <w:r>
+        <w:t xml:space="preserve"> </w:t>
+      </w:r>
+      <w:r>
+        <w:t xml:space="preserve">(CC BY)</w:t>
+      </w:r>
+    </w:p>
+    <w:bookmarkStart w:id="94" w:name="week-4---variety-of-tools"/>
     <w:p>
       <w:pPr>
         <w:pStyle w:val="Heading3"/>
       </w:pPr>
+      <w:r>
+        <w:rPr>
+          <w:rStyle w:val="SectionNumber"/>
+        </w:rPr>
+        <w:t xml:space="preserve">4.3.1</w:t>
+      </w:r>
+      <w:r>
+        <w:tab/>
+      </w:r>
       <w:r>
         <w:t xml:space="preserve">Week 4 - Variety of tools</w:t>
       </w:r>
@@ -4983,7 +5139,7 @@
           <w:numId w:val="1035"/>
         </w:numPr>
       </w:pPr>
-      <w:hyperlink r:id="rId59">
+      <w:hyperlink r:id="rId84">
         <w:r>
           <w:rPr>
             <w:rStyle w:val="Hyperlink"/>
@@ -5029,7 +5185,7 @@
           <w:numId w:val="1035"/>
         </w:numPr>
       </w:pPr>
-      <w:hyperlink r:id="rId60">
+      <w:hyperlink r:id="rId85">
         <w:r>
           <w:rPr>
             <w:rStyle w:val="Hyperlink"/>
@@ -5075,7 +5231,7 @@
           <w:numId w:val="1035"/>
         </w:numPr>
       </w:pPr>
-      <w:hyperlink r:id="rId61">
+      <w:hyperlink r:id="rId86">
         <w:r>
           <w:rPr>
             <w:rStyle w:val="Hyperlink"/>
@@ -5115,7 +5271,7 @@
           <w:numId w:val="1035"/>
         </w:numPr>
       </w:pPr>
-      <w:hyperlink r:id="rId62">
+      <w:hyperlink r:id="rId87">
         <w:r>
           <w:rPr>
             <w:rStyle w:val="Hyperlink"/>
@@ -5149,7 +5305,7 @@
           <w:numId w:val="1035"/>
         </w:numPr>
       </w:pPr>
-      <w:hyperlink r:id="rId63">
+      <w:hyperlink r:id="rId88">
         <w:r>
           <w:rPr>
             <w:rStyle w:val="Hyperlink"/>
@@ -5207,7 +5363,7 @@
           <w:numId w:val="1035"/>
         </w:numPr>
       </w:pPr>
-      <w:hyperlink r:id="rId64">
+      <w:hyperlink r:id="rId89">
         <w:r>
           <w:rPr>
             <w:rStyle w:val="Hyperlink"/>
@@ -5253,7 +5409,7 @@
           <w:numId w:val="1035"/>
         </w:numPr>
       </w:pPr>
-      <w:hyperlink r:id="rId65">
+      <w:hyperlink r:id="rId90">
         <w:r>
           <w:rPr>
             <w:rStyle w:val="Hyperlink"/>
@@ -5270,7 +5426,7 @@
       <w:r>
         <w:t xml:space="preserve"> </w:t>
       </w:r>
-      <w:hyperlink r:id="rId66">
+      <w:hyperlink r:id="rId91">
         <w:r>
           <w:rPr>
             <w:rStyle w:val="Hyperlink"/>
@@ -5304,7 +5460,7 @@
           <w:numId w:val="1035"/>
         </w:numPr>
       </w:pPr>
-      <w:hyperlink r:id="rId67">
+      <w:hyperlink r:id="rId92">
         <w:r>
           <w:rPr>
             <w:rStyle w:val="Hyperlink"/>
@@ -5796,7 +5952,7 @@
       <w:r>
         <w:t xml:space="preserve"> </w:t>
       </w:r>
-      <w:hyperlink r:id="rId68">
+      <w:hyperlink r:id="rId93">
         <w:r>
           <w:rPr>
             <w:rStyle w:val="Hyperlink"/>
@@ -5811,12 +5967,21 @@
         <w:t xml:space="preserve">from Susan Williams (2011) can serve here (see also the following PDF).</w:t>
       </w:r>
     </w:p>
-    <w:bookmarkEnd w:id="69"/>
-    <w:bookmarkStart w:id="70" w:name="week-5---tool-selection"/>
+    <w:bookmarkEnd w:id="94"/>
+    <w:bookmarkStart w:id="95" w:name="week-5---tool-selection"/>
     <w:p>
       <w:pPr>
         <w:pStyle w:val="Heading3"/>
       </w:pPr>
+      <w:r>
+        <w:rPr>
+          <w:rStyle w:val="SectionNumber"/>
+        </w:rPr>
+        <w:t xml:space="preserve">4.3.2</w:t>
+      </w:r>
+      <w:r>
+        <w:tab/>
+      </w:r>
       <w:r>
         <w:t xml:space="preserve">Week 5 - Tool selection</w:t>
       </w:r>
@@ -6041,13 +6206,22 @@
         <w:t xml:space="preserve">ePortfolio tool or your tool combination.</w:t>
       </w:r>
     </w:p>
-    <w:bookmarkEnd w:id="70"/>
-    <w:bookmarkEnd w:id="71"/>
-    <w:bookmarkStart w:id="77" w:name="Xaef3e3166b1efa20e9c8fcc6255ebfac2ff5c3e"/>
+    <w:bookmarkEnd w:id="95"/>
+    <w:bookmarkEnd w:id="96"/>
+    <w:bookmarkStart w:id="104" w:name="Xaef3e3166b1efa20e9c8fcc6255ebfac2ff5c3e"/>
     <w:p>
       <w:pPr>
         <w:pStyle w:val="Heading2"/>
       </w:pPr>
+      <w:r>
+        <w:rPr>
+          <w:rStyle w:val="SectionNumber"/>
+        </w:rPr>
+        <w:t xml:space="preserve">4.4</w:t>
+      </w:r>
+      <w:r>
+        <w:tab/>
+      </w:r>
       <w:r>
         <w:t xml:space="preserve">Learning area 4 - Topic article and learning reflection</w:t>
       </w:r>
@@ -6249,18 +6423,18 @@
           <wp:inline>
             <wp:extent cx="5334000" cy="3252164"/>
             <wp:effectExtent b="0" l="0" r="0" t="0"/>
-            <wp:docPr descr="Sketchnote Preparation and publication of first contents from Katrin [@kleinerw4hnsinn](https://twitter.com/kleinerw4hnsinn) (CC BY)" title="" id="1" name="Picture"/>
+            <wp:docPr descr="Sketchnote Preparation and publication of first contents from Katrin @kleinerw4hnsinn (CC BY)" title="" id="98" name="Picture"/>
             <a:graphic>
               <a:graphicData uri="http://schemas.openxmlformats.org/drawingml/2006/picture">
                 <pic:pic>
                   <pic:nvPicPr>
-                    <pic:cNvPr descr="./images/image13.jpeg" id="0" name="Picture"/>
+                    <pic:cNvPr descr="./images/image13.jpeg" id="99" name="Picture"/>
                     <pic:cNvPicPr>
                       <a:picLocks noChangeArrowheads="1" noChangeAspect="1"/>
                     </pic:cNvPicPr>
                   </pic:nvPicPr>
                   <pic:blipFill>
-                    <a:blip r:embed="rId72"/>
+                    <a:blip r:embed="rId97"/>
                     <a:stretch>
                       <a:fillRect/>
                     </a:stretch>
@@ -6297,18 +6471,35 @@
       <w:r>
         <w:t xml:space="preserve"> </w:t>
       </w:r>
-      <w:r>
-        <w:t xml:space="preserve">[@kleinerw4hnsinn]</w:t>
-      </w:r>
-      <w:r>
-        <w:t xml:space="preserve">(https://twitter.com/kleinerw4hnsinn) (CC BY)</w:t>
-      </w:r>
-    </w:p>
-    <w:bookmarkStart w:id="75" w:name="week-6---investigation-and-reflection"/>
+      <w:hyperlink r:id="rId39">
+        <w:r>
+          <w:rPr>
+            <w:rStyle w:val="Hyperlink"/>
+          </w:rPr>
+          <w:t xml:space="preserve">@kleinerw4hnsinn</w:t>
+        </w:r>
+      </w:hyperlink>
+      <w:r>
+        <w:t xml:space="preserve"> </w:t>
+      </w:r>
+      <w:r>
+        <w:t xml:space="preserve">(CC BY)</w:t>
+      </w:r>
+    </w:p>
+    <w:bookmarkStart w:id="102" w:name="week-6---investigation-and-reflection"/>
     <w:p>
       <w:pPr>
         <w:pStyle w:val="Heading3"/>
       </w:pPr>
+      <w:r>
+        <w:rPr>
+          <w:rStyle w:val="SectionNumber"/>
+        </w:rPr>
+        <w:t xml:space="preserve">4.4.1</w:t>
+      </w:r>
+      <w:r>
+        <w:tab/>
+      </w:r>
       <w:r>
         <w:t xml:space="preserve">Week 6 - Investigation and reflection</w:t>
       </w:r>
@@ -6371,7 +6562,7 @@
       <w:r>
         <w:t xml:space="preserve"> </w:t>
       </w:r>
-      <w:hyperlink r:id="rId73">
+      <w:hyperlink r:id="rId100">
         <w:r>
           <w:rPr>
             <w:rStyle w:val="Hyperlink"/>
@@ -6388,7 +6579,7 @@
       <w:r>
         <w:t xml:space="preserve"> </w:t>
       </w:r>
-      <w:hyperlink r:id="rId74">
+      <w:hyperlink r:id="rId101">
         <w:r>
           <w:rPr>
             <w:rStyle w:val="Hyperlink"/>
@@ -7068,12 +7259,21 @@
         <w:t xml:space="preserve">it in a suitable way for discussion with others in the following week.</w:t>
       </w:r>
     </w:p>
-    <w:bookmarkEnd w:id="75"/>
-    <w:bookmarkStart w:id="76" w:name="week-7---publishing-and-reflection"/>
+    <w:bookmarkEnd w:id="102"/>
+    <w:bookmarkStart w:id="103" w:name="week-7---publishing-and-reflection"/>
     <w:p>
       <w:pPr>
         <w:pStyle w:val="Heading3"/>
       </w:pPr>
+      <w:r>
+        <w:rPr>
+          <w:rStyle w:val="SectionNumber"/>
+        </w:rPr>
+        <w:t xml:space="preserve">4.4.2</w:t>
+      </w:r>
+      <w:r>
+        <w:tab/>
+      </w:r>
       <w:r>
         <w:t xml:space="preserve">Week 7 - Publishing and reflection</w:t>
       </w:r>
@@ -7445,13 +7645,22 @@
         <w:t xml:space="preserve">the topic and the approach to your topic.</w:t>
       </w:r>
     </w:p>
-    <w:bookmarkEnd w:id="76"/>
-    <w:bookmarkEnd w:id="77"/>
-    <w:bookmarkStart w:id="82" w:name="learning-area-5---networking"/>
+    <w:bookmarkEnd w:id="103"/>
+    <w:bookmarkEnd w:id="104"/>
+    <w:bookmarkStart w:id="111" w:name="learning-area-5---networking"/>
     <w:p>
       <w:pPr>
         <w:pStyle w:val="Heading2"/>
       </w:pPr>
+      <w:r>
+        <w:rPr>
+          <w:rStyle w:val="SectionNumber"/>
+        </w:rPr>
+        <w:t xml:space="preserve">4.5</w:t>
+      </w:r>
+      <w:r>
+        <w:tab/>
+      </w:r>
       <w:r>
         <w:t xml:space="preserve">Learning area 5 - Networking</w:t>
       </w:r>
@@ -7635,18 +7844,18 @@
           <wp:inline>
             <wp:extent cx="5334000" cy="3238631"/>
             <wp:effectExtent b="0" l="0" r="0" t="0"/>
-            <wp:docPr descr="Sketchnote Contact establishment and feedback from the community from Katrin [@kleinerw4hnsinn](https://twitter.com/kleinerw4hnsinn) (CC BY)" title="" id="1" name="Picture"/>
+            <wp:docPr descr="Sketchnote Contact establishment and feedback from the community from Katrin @kleinerw4hnsinn (CC BY)" title="" id="106" name="Picture"/>
             <a:graphic>
               <a:graphicData uri="http://schemas.openxmlformats.org/drawingml/2006/picture">
                 <pic:pic>
                   <pic:nvPicPr>
-                    <pic:cNvPr descr="./images/image14.jpeg" id="0" name="Picture"/>
+                    <pic:cNvPr descr="./images/image14.jpeg" id="107" name="Picture"/>
                     <pic:cNvPicPr>
                       <a:picLocks noChangeArrowheads="1" noChangeAspect="1"/>
                     </pic:cNvPicPr>
                   </pic:nvPicPr>
                   <pic:blipFill>
-                    <a:blip r:embed="rId78"/>
+                    <a:blip r:embed="rId105"/>
                     <a:stretch>
                       <a:fillRect/>
                     </a:stretch>
@@ -7683,18 +7892,35 @@
       <w:r>
         <w:t xml:space="preserve"> </w:t>
       </w:r>
-      <w:r>
-        <w:t xml:space="preserve">[@kleinerw4hnsinn]</w:t>
-      </w:r>
-      <w:r>
-        <w:t xml:space="preserve">(https://twitter.com/kleinerw4hnsinn) (CC BY)</w:t>
-      </w:r>
-    </w:p>
-    <w:bookmarkStart w:id="80" w:name="week-8---distribution-of-the-article"/>
+      <w:hyperlink r:id="rId39">
+        <w:r>
+          <w:rPr>
+            <w:rStyle w:val="Hyperlink"/>
+          </w:rPr>
+          <w:t xml:space="preserve">@kleinerw4hnsinn</w:t>
+        </w:r>
+      </w:hyperlink>
+      <w:r>
+        <w:t xml:space="preserve"> </w:t>
+      </w:r>
+      <w:r>
+        <w:t xml:space="preserve">(CC BY)</w:t>
+      </w:r>
+    </w:p>
+    <w:bookmarkStart w:id="109" w:name="week-8---distribution-of-the-article"/>
     <w:p>
       <w:pPr>
         <w:pStyle w:val="Heading3"/>
       </w:pPr>
+      <w:r>
+        <w:rPr>
+          <w:rStyle w:val="SectionNumber"/>
+        </w:rPr>
+        <w:t xml:space="preserve">4.5.1</w:t>
+      </w:r>
+      <w:r>
+        <w:tab/>
+      </w:r>
       <w:r>
         <w:t xml:space="preserve">Week 8 - Distribution of the article</w:t>
       </w:r>
@@ -7970,7 +8196,7 @@
       <w:r>
         <w:t xml:space="preserve"> </w:t>
       </w:r>
-      <w:hyperlink r:id="rId79">
+      <w:hyperlink r:id="rId108">
         <w:r>
           <w:rPr>
             <w:rStyle w:val="Hyperlink"/>
@@ -8106,12 +8332,21 @@
         <w:t xml:space="preserve">experiences or links on the web.</w:t>
       </w:r>
     </w:p>
-    <w:bookmarkEnd w:id="80"/>
-    <w:bookmarkStart w:id="81" w:name="week-9---community-building"/>
+    <w:bookmarkEnd w:id="109"/>
+    <w:bookmarkStart w:id="110" w:name="week-9---community-building"/>
     <w:p>
       <w:pPr>
         <w:pStyle w:val="Heading3"/>
       </w:pPr>
+      <w:r>
+        <w:rPr>
+          <w:rStyle w:val="SectionNumber"/>
+        </w:rPr>
+        <w:t xml:space="preserve">4.5.2</w:t>
+      </w:r>
+      <w:r>
+        <w:tab/>
+      </w:r>
       <w:r>
         <w:t xml:space="preserve">Week 9 - Community building</w:t>
       </w:r>
@@ -8404,13 +8639,22 @@
         <w:t xml:space="preserve">ePortfolio visitors and describe your topic ideas audiovisually.</w:t>
       </w:r>
     </w:p>
-    <w:bookmarkEnd w:id="81"/>
-    <w:bookmarkEnd w:id="82"/>
-    <w:bookmarkStart w:id="86" w:name="learning-area-6---topic-plan"/>
+    <w:bookmarkEnd w:id="110"/>
+    <w:bookmarkEnd w:id="111"/>
+    <w:bookmarkStart w:id="117" w:name="learning-area-6---topic-plan"/>
     <w:p>
       <w:pPr>
         <w:pStyle w:val="Heading2"/>
       </w:pPr>
+      <w:r>
+        <w:rPr>
+          <w:rStyle w:val="SectionNumber"/>
+        </w:rPr>
+        <w:t xml:space="preserve">4.6</w:t>
+      </w:r>
+      <w:r>
+        <w:tab/>
+      </w:r>
       <w:r>
         <w:t xml:space="preserve">Learning area 6 - Topic plan</w:t>
       </w:r>
@@ -8553,18 +8797,18 @@
           <wp:inline>
             <wp:extent cx="5334000" cy="3248890"/>
             <wp:effectExtent b="0" l="0" r="0" t="0"/>
-            <wp:docPr descr="Sketchnote Editorial plan and growing community feedback from Katrin [@kleinerw4hnsinn](https://twitter.com/kleinerw4hnsinn) (CC BY)" title="" id="1" name="Picture"/>
+            <wp:docPr descr="Sketchnote Editorial plan and growing community feedback from Katrin @kleinerw4hnsinn (CC BY)" title="" id="113" name="Picture"/>
             <a:graphic>
               <a:graphicData uri="http://schemas.openxmlformats.org/drawingml/2006/picture">
                 <pic:pic>
                   <pic:nvPicPr>
-                    <pic:cNvPr descr="./images/image15.jpeg" id="0" name="Picture"/>
+                    <pic:cNvPr descr="./images/image15.jpeg" id="114" name="Picture"/>
                     <pic:cNvPicPr>
                       <a:picLocks noChangeArrowheads="1" noChangeAspect="1"/>
                     </pic:cNvPicPr>
                   </pic:nvPicPr>
                   <pic:blipFill>
-                    <a:blip r:embed="rId83"/>
+                    <a:blip r:embed="rId112"/>
                     <a:stretch>
                       <a:fillRect/>
                     </a:stretch>
@@ -8601,18 +8845,35 @@
       <w:r>
         <w:t xml:space="preserve"> </w:t>
       </w:r>
-      <w:r>
-        <w:t xml:space="preserve">[@kleinerw4hnsinn]</w:t>
-      </w:r>
-      <w:r>
-        <w:t xml:space="preserve">(https://twitter.com/kleinerw4hnsinn) (CC BY)</w:t>
-      </w:r>
-    </w:p>
-    <w:bookmarkStart w:id="84" w:name="week-10---collection-of-topics"/>
+      <w:hyperlink r:id="rId39">
+        <w:r>
+          <w:rPr>
+            <w:rStyle w:val="Hyperlink"/>
+          </w:rPr>
+          <w:t xml:space="preserve">@kleinerw4hnsinn</w:t>
+        </w:r>
+      </w:hyperlink>
+      <w:r>
+        <w:t xml:space="preserve"> </w:t>
+      </w:r>
+      <w:r>
+        <w:t xml:space="preserve">(CC BY)</w:t>
+      </w:r>
+    </w:p>
+    <w:bookmarkStart w:id="115" w:name="week-10---collection-of-topics"/>
     <w:p>
       <w:pPr>
         <w:pStyle w:val="Heading3"/>
       </w:pPr>
+      <w:r>
+        <w:rPr>
+          <w:rStyle w:val="SectionNumber"/>
+        </w:rPr>
+        <w:t xml:space="preserve">4.6.1</w:t>
+      </w:r>
+      <w:r>
+        <w:tab/>
+      </w:r>
       <w:r>
         <w:t xml:space="preserve">Week 10 - Collection of topics</w:t>
       </w:r>
@@ -8862,12 +9123,21 @@
         <w:t xml:space="preserve">contributions (e.g. for texts, infographics or short videos).</w:t>
       </w:r>
     </w:p>
-    <w:bookmarkEnd w:id="84"/>
-    <w:bookmarkStart w:id="85" w:name="week-11---promoting-exchange"/>
+    <w:bookmarkEnd w:id="115"/>
+    <w:bookmarkStart w:id="116" w:name="week-11---promoting-exchange"/>
     <w:p>
       <w:pPr>
         <w:pStyle w:val="Heading3"/>
       </w:pPr>
+      <w:r>
+        <w:rPr>
+          <w:rStyle w:val="SectionNumber"/>
+        </w:rPr>
+        <w:t xml:space="preserve">4.6.2</w:t>
+      </w:r>
+      <w:r>
+        <w:tab/>
+      </w:r>
       <w:r>
         <w:t xml:space="preserve">Week 11 - Promoting exchange</w:t>
       </w:r>
@@ -9096,13 +9366,22 @@
         <w:t xml:space="preserve">your ePortfolio.</w:t>
       </w:r>
     </w:p>
-    <w:bookmarkEnd w:id="85"/>
-    <w:bookmarkEnd w:id="86"/>
-    <w:bookmarkStart w:id="89" w:name="Xfbddf40f36bcaea1b443cc4542f7353f5f85c7d"/>
+    <w:bookmarkEnd w:id="116"/>
+    <w:bookmarkEnd w:id="117"/>
+    <w:bookmarkStart w:id="122" w:name="Xfbddf40f36bcaea1b443cc4542f7353f5f85c7d"/>
     <w:p>
       <w:pPr>
         <w:pStyle w:val="Heading2"/>
       </w:pPr>
+      <w:r>
+        <w:rPr>
+          <w:rStyle w:val="SectionNumber"/>
+        </w:rPr>
+        <w:t xml:space="preserve">4.7</w:t>
+      </w:r>
+      <w:r>
+        <w:tab/>
+      </w:r>
       <w:r>
         <w:t xml:space="preserve">Learning area 7 - Feedback / Lessons learned</w:t>
       </w:r>
@@ -9223,18 +9502,18 @@
           <wp:inline>
             <wp:extent cx="5334000" cy="3239911"/>
             <wp:effectExtent b="0" l="0" r="0" t="0"/>
-            <wp:docPr descr="Sketchnote The successfully established ePortfolio from Katrin [@kleinerw4hnsinn](https://twitter.com/kleinerw4hnsinn) (CC BY)" title="" id="1" name="Picture"/>
+            <wp:docPr descr="Sketchnote The successfully established ePortfolio from Katrin @kleinerw4hnsinn (CC BY)" title="" id="119" name="Picture"/>
             <a:graphic>
               <a:graphicData uri="http://schemas.openxmlformats.org/drawingml/2006/picture">
                 <pic:pic>
                   <pic:nvPicPr>
-                    <pic:cNvPr descr="./images/image16.jpeg" id="0" name="Picture"/>
+                    <pic:cNvPr descr="./images/image16.jpeg" id="120" name="Picture"/>
                     <pic:cNvPicPr>
                       <a:picLocks noChangeArrowheads="1" noChangeAspect="1"/>
                     </pic:cNvPicPr>
                   </pic:nvPicPr>
                   <pic:blipFill>
-                    <a:blip r:embed="rId87"/>
+                    <a:blip r:embed="rId118"/>
                     <a:stretch>
                       <a:fillRect/>
                     </a:stretch>
@@ -9271,18 +9550,35 @@
       <w:r>
         <w:t xml:space="preserve"> </w:t>
       </w:r>
-      <w:r>
-        <w:t xml:space="preserve">[@kleinerw4hnsinn]</w:t>
-      </w:r>
-      <w:r>
-        <w:t xml:space="preserve">(https://twitter.com/kleinerw4hnsinn) (CC BY)</w:t>
-      </w:r>
-    </w:p>
-    <w:bookmarkStart w:id="88" w:name="week-12---retrospective"/>
+      <w:hyperlink r:id="rId39">
+        <w:r>
+          <w:rPr>
+            <w:rStyle w:val="Hyperlink"/>
+          </w:rPr>
+          <w:t xml:space="preserve">@kleinerw4hnsinn</w:t>
+        </w:r>
+      </w:hyperlink>
+      <w:r>
+        <w:t xml:space="preserve"> </w:t>
+      </w:r>
+      <w:r>
+        <w:t xml:space="preserve">(CC BY)</w:t>
+      </w:r>
+    </w:p>
+    <w:bookmarkStart w:id="121" w:name="week-12---retrospective"/>
     <w:p>
       <w:pPr>
         <w:pStyle w:val="Heading3"/>
       </w:pPr>
+      <w:r>
+        <w:rPr>
+          <w:rStyle w:val="SectionNumber"/>
+        </w:rPr>
+        <w:t xml:space="preserve">4.7.1</w:t>
+      </w:r>
+      <w:r>
+        <w:tab/>
+      </w:r>
       <w:r>
         <w:t xml:space="preserve">Week 12 - Retrospective</w:t>
       </w:r>
@@ -9767,14 +10063,23 @@
         <w:t xml:space="preserve">Many thanks for this already now!</w:t>
       </w:r>
     </w:p>
-    <w:bookmarkEnd w:id="88"/>
-    <w:bookmarkEnd w:id="89"/>
-    <w:bookmarkEnd w:id="90"/>
-    <w:bookmarkStart w:id="91" w:name="lessons-learned"/>
+    <w:bookmarkEnd w:id="121"/>
+    <w:bookmarkEnd w:id="122"/>
+    <w:bookmarkEnd w:id="123"/>
+    <w:bookmarkStart w:id="124" w:name="lessons-learned"/>
     <w:p>
       <w:pPr>
         <w:pStyle w:val="Heading1"/>
       </w:pPr>
+      <w:r>
+        <w:rPr>
+          <w:rStyle w:val="SectionNumber"/>
+        </w:rPr>
+        <w:t xml:space="preserve">5</w:t>
+      </w:r>
+      <w:r>
+        <w:tab/>
+      </w:r>
       <w:r>
         <w:t xml:space="preserve">Lessons learned</w:t>
       </w:r>
@@ -9880,21 +10185,39 @@
         <w:t xml:space="preserve">motivation.</w:t>
       </w:r>
     </w:p>
-    <w:bookmarkEnd w:id="91"/>
-    <w:bookmarkStart w:id="96" w:name="appendix"/>
+    <w:bookmarkEnd w:id="124"/>
+    <w:bookmarkStart w:id="129" w:name="appendix"/>
     <w:p>
       <w:pPr>
         <w:pStyle w:val="Heading1"/>
       </w:pPr>
       <w:r>
+        <w:rPr>
+          <w:rStyle w:val="SectionNumber"/>
+        </w:rPr>
+        <w:t xml:space="preserve">6</w:t>
+      </w:r>
+      <w:r>
+        <w:tab/>
+      </w:r>
+      <w:r>
         <w:t xml:space="preserve">Appendix</w:t>
       </w:r>
     </w:p>
-    <w:bookmarkStart w:id="93" w:name="links"/>
+    <w:bookmarkStart w:id="126" w:name="links"/>
     <w:p>
       <w:pPr>
         <w:pStyle w:val="Heading2"/>
       </w:pPr>
+      <w:r>
+        <w:rPr>
+          <w:rStyle w:val="SectionNumber"/>
+        </w:rPr>
+        <w:t xml:space="preserve">6.1</w:t>
+      </w:r>
+      <w:r>
+        <w:tab/>
+      </w:r>
       <w:r>
         <w:t xml:space="preserve">Links</w:t>
       </w:r>
@@ -9923,7 +10246,7 @@
       <w:r>
         <w:t xml:space="preserve"> </w:t>
       </w:r>
-      <w:hyperlink r:id="rId92">
+      <w:hyperlink r:id="rId125">
         <w:r>
           <w:rPr>
             <w:rStyle w:val="Hyperlink"/>
@@ -9945,7 +10268,7 @@
       <w:r>
         <w:t xml:space="preserve"> </w:t>
       </w:r>
-      <w:hyperlink r:id="rId29">
+      <w:hyperlink r:id="rId40">
         <w:r>
           <w:rPr>
             <w:rStyle w:val="Hyperlink"/>
@@ -9977,12 +10300,21 @@
         <w:t xml:space="preserve">&lt;http://www.vwh-verlag.de/vwh/?p=958(German language only)</w:t>
       </w:r>
     </w:p>
-    <w:bookmarkEnd w:id="93"/>
-    <w:bookmarkStart w:id="94" w:name="credits"/>
+    <w:bookmarkEnd w:id="126"/>
+    <w:bookmarkStart w:id="127" w:name="credits"/>
     <w:p>
       <w:pPr>
         <w:pStyle w:val="Heading2"/>
       </w:pPr>
+      <w:r>
+        <w:rPr>
+          <w:rStyle w:val="SectionNumber"/>
+        </w:rPr>
+        <w:t xml:space="preserve">6.2</w:t>
+      </w:r>
+      <w:r>
+        <w:tab/>
+      </w:r>
       <w:r>
         <w:t xml:space="preserve">Credits</w:t>
       </w:r>
@@ -10112,13 +10444,22 @@
         <w:t xml:space="preserve">business!</w:t>
       </w:r>
     </w:p>
-    <w:bookmarkEnd w:id="94"/>
-    <w:bookmarkStart w:id="95" w:name="changelog"/>
+    <w:bookmarkEnd w:id="127"/>
+    <w:bookmarkStart w:id="128" w:name="changelog"/>
     <w:p>
       <w:pPr>
         <w:pStyle w:val="Heading2"/>
       </w:pPr>
       <w:r>
+        <w:rPr>
+          <w:rStyle w:val="SectionNumber"/>
+        </w:rPr>
+        <w:t xml:space="preserve">6.3</w:t>
+      </w:r>
+      <w:r>
+        <w:tab/>
+      </w:r>
+      <w:r>
         <w:t xml:space="preserve">Changelog</w:t>
       </w:r>
     </w:p>
@@ -10186,8 +10527,8 @@
         <w:t xml:space="preserve">Version 1.0 17.10.2020 Finalization of the guide including a detailed revision and translation into English</w:t>
       </w:r>
     </w:p>
-    <w:bookmarkEnd w:id="95"/>
-    <w:bookmarkEnd w:id="96"/>
+    <w:bookmarkEnd w:id="128"/>
+    <w:bookmarkEnd w:id="129"/>
     <w:sectPr/>
   </w:body>
 </w:document>
@@ -12206,7 +12547,7 @@
         <w:rFonts w:asciiTheme="minorHAnsi" w:cstheme="minorBidi" w:eastAsiaTheme="minorHAnsi" w:hAnsiTheme="minorHAnsi"/>
         <w:sz w:val="24"/>
         <w:szCs w:val="24"/>
-        <w:lang w:bidi="ar-SA" w:eastAsia="en-US" w:val="en-US"/>
+        <w:lang w:bidi="ar-SA" w:eastAsia="en-US" w:val="de-DE"/>
       </w:rPr>
     </w:rPrDefault>
     <w:pPrDefault>

</xml_diff>